<commit_message>
Added my function description and implementation ideas as well as created the user guide
</commit_message>
<xml_diff>
--- a/Project Code/WriteUp/file.docx
+++ b/Project Code/WriteUp/file.docx
@@ -420,19 +420,7 @@
           <w:szCs w:val="24"/>
           <w:lang w:val="en-CA"/>
         </w:rPr>
-        <w:t>For having a uniform lo</w:t>
-      </w:r>
-      <w:bookmarkStart w:id="0" w:name="_GoBack"/>
-      <w:bookmarkEnd w:id="0"/>
-      <w:r>
-        <w:rPr>
-          <w:rFonts w:ascii="Times New Roman" w:hAnsi="Times New Roman" w:cs="Times New Roman"/>
-          <w:bCs/>
-          <w:sz w:val="24"/>
-          <w:szCs w:val="24"/>
-          <w:lang w:val="en-CA"/>
-        </w:rPr>
-        <w:t xml:space="preserve">ok, we have all decided how our POFM will accept user inputs. This in turn would make sure all the commands look the same when entering them in. The only acceptation to this was the text modification. The commands would have been too long and cumbersome to the user. Because of this we had a second prompt that shows up when the person selected the text modification command. </w:t>
+        <w:t xml:space="preserve">For having a uniform look, we have all decided how our POFM will accept user inputs. This in turn would make sure all the commands look the same when entering them in. The only acceptation to this was the text modification. The commands would have been too long and cumbersome to the user. Because of this we had a second prompt that shows up when the person selected the text modification command. </w:t>
       </w:r>
     </w:p>
     <w:p>
@@ -787,7 +775,7 @@
           <w:noProof/>
         </w:rPr>
         <w:drawing>
-          <wp:anchor distT="0" distB="0" distL="114300" distR="114300" simplePos="0" relativeHeight="251658752" behindDoc="0" locked="0" layoutInCell="1" allowOverlap="1" wp14:anchorId="1A80AF5A" wp14:editId="05D7A9DA">
+          <wp:anchor distT="0" distB="0" distL="114300" distR="114300" simplePos="0" relativeHeight="251658240" behindDoc="0" locked="0" layoutInCell="1" allowOverlap="1" wp14:anchorId="1A80AF5A" wp14:editId="4B855B1A">
             <wp:simplePos x="0" y="0"/>
             <wp:positionH relativeFrom="column">
               <wp:posOffset>-266700</wp:posOffset>
@@ -1069,7 +1057,7 @@
           <w:noProof/>
         </w:rPr>
         <w:drawing>
-          <wp:anchor distT="0" distB="0" distL="114300" distR="114300" simplePos="0" relativeHeight="251661824" behindDoc="0" locked="0" layoutInCell="1" allowOverlap="1" wp14:anchorId="202F3E8F" wp14:editId="60F5C164">
+          <wp:anchor distT="0" distB="0" distL="114300" distR="114300" simplePos="0" relativeHeight="251660288" behindDoc="0" locked="0" layoutInCell="1" allowOverlap="1" wp14:anchorId="202F3E8F" wp14:editId="5604C392">
             <wp:simplePos x="0" y="0"/>
             <wp:positionH relativeFrom="column">
               <wp:posOffset>-593725</wp:posOffset>
@@ -1710,18 +1698,6 @@
           <w:lang w:val="en-CA"/>
         </w:rPr>
       </w:pPr>
-    </w:p>
-    <w:p>
-      <w:pPr>
-        <w:spacing w:after="0" w:line="240" w:lineRule="auto"/>
-        <w:jc w:val="both"/>
-        <w:rPr>
-          <w:rFonts w:ascii="Times New Roman" w:hAnsi="Times New Roman" w:cs="Times New Roman"/>
-          <w:sz w:val="24"/>
-          <w:szCs w:val="24"/>
-          <w:lang w:val="en-CA"/>
-        </w:rPr>
-      </w:pPr>
       <w:r>
         <w:rPr>
           <w:rFonts w:ascii="Times New Roman" w:hAnsi="Times New Roman" w:cs="Times New Roman"/>
@@ -1803,25 +1779,7 @@
           <w:szCs w:val="24"/>
           <w:lang w:val="en-CA"/>
         </w:rPr>
-        <w:t xml:space="preserve">When you run the code, it will take you to the main directory file from which you can open the file you want from the main directory. If searchable file doesn't </w:t>
-      </w:r>
-      <w:r>
-        <w:rPr>
-          <w:rFonts w:ascii="Times New Roman" w:hAnsi="Times New Roman" w:cs="Times New Roman"/>
-          <w:sz w:val="24"/>
-          <w:szCs w:val="24"/>
-          <w:lang w:val="en-CA"/>
-        </w:rPr>
-        <w:t>exist,</w:t>
-      </w:r>
-      <w:r>
-        <w:rPr>
-          <w:rFonts w:ascii="Times New Roman" w:hAnsi="Times New Roman" w:cs="Times New Roman"/>
-          <w:sz w:val="24"/>
-          <w:szCs w:val="24"/>
-          <w:lang w:val="en-CA"/>
-        </w:rPr>
-        <w:t xml:space="preserve"> it will show that Unable to find the file.</w:t>
+        <w:t>When you run the code, it will take you to the main directory file from which you can open the file you want from the main directory. If searchable file doesn't exist, it will show that Unable to find the file.</w:t>
       </w:r>
       <w:r>
         <w:rPr>
@@ -1894,19 +1852,20 @@
         <w:jc w:val="both"/>
         <w:rPr>
           <w:rFonts w:ascii="Times New Roman" w:hAnsi="Times New Roman" w:cs="Times New Roman"/>
-          <w:sz w:val="24"/>
-          <w:szCs w:val="24"/>
-          <w:lang w:val="en-CA"/>
-        </w:rPr>
-      </w:pPr>
-      <w:r>
-        <w:rPr>
-          <w:rFonts w:ascii="Times New Roman" w:hAnsi="Times New Roman" w:cs="Times New Roman"/>
           <w:b/>
           <w:sz w:val="24"/>
           <w:szCs w:val="24"/>
           <w:lang w:val="en-CA"/>
         </w:rPr>
+      </w:pPr>
+      <w:r>
+        <w:rPr>
+          <w:rFonts w:ascii="Times New Roman" w:hAnsi="Times New Roman" w:cs="Times New Roman"/>
+          <w:b/>
+          <w:sz w:val="24"/>
+          <w:szCs w:val="24"/>
+          <w:lang w:val="en-CA"/>
+        </w:rPr>
         <w:t xml:space="preserve">Move a File (Nick): </w:t>
       </w:r>
     </w:p>
@@ -1921,6 +1880,36 @@
           <w:lang w:val="en-CA"/>
         </w:rPr>
       </w:pPr>
+      <w:r>
+        <w:rPr>
+          <w:rFonts w:ascii="Times New Roman" w:hAnsi="Times New Roman" w:cs="Times New Roman"/>
+          <w:sz w:val="24"/>
+          <w:szCs w:val="24"/>
+          <w:lang w:val="en-CA"/>
+        </w:rPr>
+        <w:t xml:space="preserve">There where a couple implementation options when designing this function. I decided to do this function in two parts: pass in the file then navigate to the destination directory. I chose to do it in this fashion to take advantage of the CMD functionality and simplicity. Instead of the user having to copy or input the destination file path, they can instead navigate to the destination increasing flexibility and decrease typo errors. To physically move the file, my function creates a new file with the path of the current directory the user navigated to, copies the content of the original file to the new one, then deletes the file from the source destination. </w:t>
+      </w:r>
+      <w:r>
+        <w:rPr>
+          <w:rFonts w:ascii="Times New Roman" w:hAnsi="Times New Roman" w:cs="Times New Roman"/>
+          <w:sz w:val="24"/>
+          <w:szCs w:val="24"/>
+          <w:lang w:val="en-CA"/>
+        </w:rPr>
+        <w:t xml:space="preserve">Once user completes this operation, the path returns to the original where the file resided. </w:t>
+      </w:r>
+    </w:p>
+    <w:p>
+      <w:pPr>
+        <w:spacing w:after="0" w:line="240" w:lineRule="auto"/>
+        <w:jc w:val="both"/>
+        <w:rPr>
+          <w:rFonts w:ascii="Times New Roman" w:hAnsi="Times New Roman" w:cs="Times New Roman"/>
+          <w:sz w:val="24"/>
+          <w:szCs w:val="24"/>
+          <w:lang w:val="en-CA"/>
+        </w:rPr>
+      </w:pPr>
     </w:p>
     <w:p>
       <w:pPr>
@@ -1941,6 +1930,7 @@
           <w:szCs w:val="24"/>
           <w:lang w:val="en-CA"/>
         </w:rPr>
+        <w:lastRenderedPageBreak/>
         <w:t>Rename A File (</w:t>
       </w:r>
       <w:proofErr w:type="spellStart"/>
@@ -1993,6 +1983,2554 @@
     <w:p>
       <w:pPr>
         <w:spacing w:after="0" w:line="240" w:lineRule="auto"/>
+        <w:jc w:val="center"/>
+        <w:rPr>
+          <w:rFonts w:ascii="Times New Roman" w:hAnsi="Times New Roman" w:cs="Times New Roman"/>
+          <w:sz w:val="40"/>
+          <w:szCs w:val="24"/>
+          <w:lang w:val="en-CA"/>
+        </w:rPr>
+      </w:pPr>
+      <w:r>
+        <w:rPr>
+          <w:rFonts w:ascii="Times New Roman" w:hAnsi="Times New Roman" w:cs="Times New Roman"/>
+          <w:sz w:val="40"/>
+          <w:szCs w:val="24"/>
+          <w:lang w:val="en-CA"/>
+        </w:rPr>
+        <w:t>User Manual</w:t>
+      </w:r>
+    </w:p>
+    <w:p>
+      <w:pPr>
+        <w:spacing w:after="0" w:line="240" w:lineRule="auto"/>
+        <w:rPr>
+          <w:rFonts w:ascii="Times New Roman" w:hAnsi="Times New Roman" w:cs="Times New Roman"/>
+          <w:sz w:val="24"/>
+          <w:szCs w:val="24"/>
+          <w:lang w:val="en-CA"/>
+        </w:rPr>
+      </w:pPr>
+    </w:p>
+    <w:p>
+      <w:pPr>
+        <w:spacing w:after="0" w:line="240" w:lineRule="auto"/>
+        <w:rPr>
+          <w:rFonts w:ascii="Times New Roman" w:hAnsi="Times New Roman" w:cs="Times New Roman"/>
+          <w:b/>
+          <w:sz w:val="24"/>
+          <w:szCs w:val="24"/>
+          <w:lang w:val="en-CA"/>
+        </w:rPr>
+      </w:pPr>
+      <w:r>
+        <w:rPr>
+          <w:rFonts w:ascii="Times New Roman" w:hAnsi="Times New Roman" w:cs="Times New Roman"/>
+          <w:b/>
+          <w:sz w:val="24"/>
+          <w:szCs w:val="24"/>
+          <w:lang w:val="en-CA"/>
+        </w:rPr>
+        <w:t>Generalities</w:t>
+      </w:r>
+    </w:p>
+    <w:p>
+      <w:pPr>
+        <w:pStyle w:val="ListParagraph"/>
+        <w:numPr>
+          <w:ilvl w:val="0"/>
+          <w:numId w:val="9"/>
+        </w:numPr>
+        <w:spacing w:after="0" w:line="240" w:lineRule="auto"/>
+        <w:rPr>
+          <w:rFonts w:ascii="Times New Roman" w:hAnsi="Times New Roman" w:cs="Times New Roman"/>
+          <w:sz w:val="24"/>
+          <w:szCs w:val="24"/>
+          <w:lang w:val="en-CA"/>
+        </w:rPr>
+      </w:pPr>
+      <w:r>
+        <w:rPr>
+          <w:rFonts w:ascii="Times New Roman" w:hAnsi="Times New Roman" w:cs="Times New Roman"/>
+          <w:sz w:val="24"/>
+          <w:szCs w:val="24"/>
+          <w:lang w:val="en-CA"/>
+        </w:rPr>
+        <w:t xml:space="preserve">“-h” </w:t>
+      </w:r>
+      <w:r>
+        <w:rPr>
+          <w:rFonts w:ascii="Times New Roman" w:hAnsi="Times New Roman" w:cs="Times New Roman"/>
+          <w:sz w:val="24"/>
+          <w:szCs w:val="24"/>
+          <w:lang w:val="en-CA"/>
+        </w:rPr>
+        <w:t>– D</w:t>
+      </w:r>
+      <w:r>
+        <w:rPr>
+          <w:rFonts w:ascii="Times New Roman" w:hAnsi="Times New Roman" w:cs="Times New Roman"/>
+          <w:sz w:val="24"/>
+          <w:szCs w:val="24"/>
+          <w:lang w:val="en-CA"/>
+        </w:rPr>
+        <w:t xml:space="preserve">isplays the help text from each function </w:t>
+      </w:r>
+      <w:r>
+        <w:rPr>
+          <w:rFonts w:ascii="Times New Roman" w:hAnsi="Times New Roman" w:cs="Times New Roman"/>
+          <w:sz w:val="24"/>
+          <w:szCs w:val="24"/>
+          <w:lang w:val="en-CA"/>
+        </w:rPr>
+        <w:t xml:space="preserve">in </w:t>
+      </w:r>
+      <w:r>
+        <w:rPr>
+          <w:rFonts w:ascii="Times New Roman" w:hAnsi="Times New Roman" w:cs="Times New Roman"/>
+          <w:sz w:val="24"/>
+          <w:szCs w:val="24"/>
+          <w:lang w:val="en-CA"/>
+        </w:rPr>
+        <w:t>this project</w:t>
+      </w:r>
+      <w:r>
+        <w:rPr>
+          <w:rFonts w:ascii="Times New Roman" w:hAnsi="Times New Roman" w:cs="Times New Roman"/>
+          <w:sz w:val="24"/>
+          <w:szCs w:val="24"/>
+          <w:lang w:val="en-CA"/>
+        </w:rPr>
+        <w:t>.</w:t>
+      </w:r>
+    </w:p>
+    <w:p>
+      <w:pPr>
+        <w:pStyle w:val="ListParagraph"/>
+        <w:numPr>
+          <w:ilvl w:val="0"/>
+          <w:numId w:val="9"/>
+        </w:numPr>
+        <w:spacing w:after="0" w:line="240" w:lineRule="auto"/>
+        <w:rPr>
+          <w:rFonts w:ascii="Times New Roman" w:hAnsi="Times New Roman" w:cs="Times New Roman"/>
+          <w:sz w:val="24"/>
+          <w:szCs w:val="24"/>
+          <w:lang w:val="en-CA"/>
+        </w:rPr>
+      </w:pPr>
+      <w:r>
+        <w:rPr>
+          <w:rFonts w:ascii="Times New Roman" w:hAnsi="Times New Roman" w:cs="Times New Roman"/>
+          <w:noProof/>
+          <w:sz w:val="24"/>
+          <w:szCs w:val="24"/>
+          <w:lang w:val="en-CA"/>
+        </w:rPr>
+        <w:drawing>
+          <wp:anchor distT="0" distB="0" distL="114300" distR="114300" simplePos="0" relativeHeight="251631616" behindDoc="0" locked="0" layoutInCell="1" allowOverlap="1" wp14:anchorId="36F51717" wp14:editId="0FCF8AB0">
+            <wp:simplePos x="0" y="0"/>
+            <wp:positionH relativeFrom="column">
+              <wp:posOffset>0</wp:posOffset>
+            </wp:positionH>
+            <wp:positionV relativeFrom="paragraph">
+              <wp:posOffset>635635</wp:posOffset>
+            </wp:positionV>
+            <wp:extent cx="4775200" cy="2384425"/>
+            <wp:effectExtent l="0" t="0" r="0" b="0"/>
+            <wp:wrapTopAndBottom/>
+            <wp:docPr id="5" name="Picture 5" descr="E:\Documents\ShareX\Screenshots\2019-11\cb_console_runner_H4GgUcd9ML.png"/>
+            <wp:cNvGraphicFramePr>
+              <a:graphicFrameLocks xmlns:a="http://schemas.openxmlformats.org/drawingml/2006/main" noChangeAspect="1"/>
+            </wp:cNvGraphicFramePr>
+            <a:graphic xmlns:a="http://schemas.openxmlformats.org/drawingml/2006/main">
+              <a:graphicData uri="http://schemas.openxmlformats.org/drawingml/2006/picture">
+                <pic:pic xmlns:pic="http://schemas.openxmlformats.org/drawingml/2006/picture">
+                  <pic:nvPicPr>
+                    <pic:cNvPr id="0" name="Picture 1" descr="E:\Documents\ShareX\Screenshots\2019-11\cb_console_runner_H4GgUcd9ML.png"/>
+                    <pic:cNvPicPr>
+                      <a:picLocks noChangeAspect="1" noChangeArrowheads="1"/>
+                    </pic:cNvPicPr>
+                  </pic:nvPicPr>
+                  <pic:blipFill>
+                    <a:blip r:embed="rId11">
+                      <a:extLst>
+                        <a:ext uri="{28A0092B-C50C-407E-A947-70E740481C1C}">
+                          <a14:useLocalDpi xmlns:a14="http://schemas.microsoft.com/office/drawing/2010/main" val="0"/>
+                        </a:ext>
+                      </a:extLst>
+                    </a:blip>
+                    <a:srcRect/>
+                    <a:stretch>
+                      <a:fillRect/>
+                    </a:stretch>
+                  </pic:blipFill>
+                  <pic:spPr bwMode="auto">
+                    <a:xfrm>
+                      <a:off x="0" y="0"/>
+                      <a:ext cx="4775200" cy="2384425"/>
+                    </a:xfrm>
+                    <a:prstGeom prst="rect">
+                      <a:avLst/>
+                    </a:prstGeom>
+                    <a:noFill/>
+                    <a:ln>
+                      <a:noFill/>
+                    </a:ln>
+                  </pic:spPr>
+                </pic:pic>
+              </a:graphicData>
+            </a:graphic>
+            <wp14:sizeRelH relativeFrom="margin">
+              <wp14:pctWidth>0</wp14:pctWidth>
+            </wp14:sizeRelH>
+            <wp14:sizeRelV relativeFrom="margin">
+              <wp14:pctHeight>0</wp14:pctHeight>
+            </wp14:sizeRelV>
+          </wp:anchor>
+        </w:drawing>
+      </w:r>
+      <w:r>
+        <w:rPr>
+          <w:rFonts w:ascii="Times New Roman" w:hAnsi="Times New Roman" w:cs="Times New Roman"/>
+          <w:sz w:val="24"/>
+          <w:szCs w:val="24"/>
+          <w:lang w:val="en-CA"/>
+        </w:rPr>
+        <w:t>Each command is executed by first typing the name of the function then passing parameters associated with that command (</w:t>
+      </w:r>
+      <w:r>
+        <w:rPr>
+          <w:rFonts w:ascii="Times New Roman" w:hAnsi="Times New Roman" w:cs="Times New Roman"/>
+          <w:sz w:val="24"/>
+          <w:szCs w:val="24"/>
+          <w:lang w:val="en-CA"/>
+        </w:rPr>
+        <w:t xml:space="preserve">possible </w:t>
+      </w:r>
+      <w:r>
+        <w:rPr>
+          <w:rFonts w:ascii="Times New Roman" w:hAnsi="Times New Roman" w:cs="Times New Roman"/>
+          <w:sz w:val="24"/>
+          <w:szCs w:val="24"/>
+          <w:lang w:val="en-CA"/>
+        </w:rPr>
+        <w:t>parameters can be viewed by invoking the help</w:t>
+      </w:r>
+      <w:r>
+        <w:rPr>
+          <w:rFonts w:ascii="Times New Roman" w:hAnsi="Times New Roman" w:cs="Times New Roman"/>
+          <w:sz w:val="24"/>
+          <w:szCs w:val="24"/>
+          <w:lang w:val="en-CA"/>
+        </w:rPr>
+        <w:t xml:space="preserve"> of that command).</w:t>
+      </w:r>
+    </w:p>
+    <w:p>
+      <w:pPr>
+        <w:spacing w:after="0" w:line="240" w:lineRule="auto"/>
+        <w:jc w:val="both"/>
+        <w:rPr>
+          <w:rFonts w:ascii="Times New Roman" w:hAnsi="Times New Roman" w:cs="Times New Roman"/>
+          <w:sz w:val="24"/>
+          <w:szCs w:val="24"/>
+          <w:lang w:val="en-CA"/>
+        </w:rPr>
+      </w:pPr>
+    </w:p>
+    <w:p>
+      <w:pPr>
+        <w:spacing w:after="0" w:line="240" w:lineRule="auto"/>
+        <w:jc w:val="both"/>
+        <w:rPr>
+          <w:rFonts w:ascii="Times New Roman" w:hAnsi="Times New Roman" w:cs="Times New Roman"/>
+          <w:b/>
+          <w:sz w:val="24"/>
+          <w:szCs w:val="24"/>
+          <w:lang w:val="en-CA"/>
+        </w:rPr>
+      </w:pPr>
+      <w:r>
+        <w:rPr>
+          <w:rFonts w:ascii="Times New Roman" w:hAnsi="Times New Roman" w:cs="Times New Roman"/>
+          <w:b/>
+          <w:sz w:val="24"/>
+          <w:szCs w:val="24"/>
+          <w:lang w:val="en-CA"/>
+        </w:rPr>
+        <w:t>CMD Functionalities</w:t>
+      </w:r>
+    </w:p>
+    <w:p>
+      <w:pPr>
+        <w:pStyle w:val="ListParagraph"/>
+        <w:numPr>
+          <w:ilvl w:val="0"/>
+          <w:numId w:val="11"/>
+        </w:numPr>
+        <w:spacing w:after="0" w:line="240" w:lineRule="auto"/>
+        <w:jc w:val="both"/>
+        <w:rPr>
+          <w:rFonts w:ascii="Times New Roman" w:hAnsi="Times New Roman" w:cs="Times New Roman"/>
+          <w:b/>
+          <w:sz w:val="24"/>
+          <w:szCs w:val="24"/>
+          <w:lang w:val="en-CA"/>
+        </w:rPr>
+      </w:pPr>
+      <w:r>
+        <w:rPr>
+          <w:rFonts w:ascii="Times New Roman" w:hAnsi="Times New Roman" w:cs="Times New Roman"/>
+          <w:sz w:val="24"/>
+          <w:szCs w:val="24"/>
+          <w:lang w:val="en-CA"/>
+        </w:rPr>
+        <w:t>“</w:t>
+      </w:r>
+      <w:proofErr w:type="spellStart"/>
+      <w:r>
+        <w:rPr>
+          <w:rFonts w:ascii="Times New Roman" w:hAnsi="Times New Roman" w:cs="Times New Roman"/>
+          <w:sz w:val="24"/>
+          <w:szCs w:val="24"/>
+          <w:lang w:val="en-CA"/>
+        </w:rPr>
+        <w:t>dir</w:t>
+      </w:r>
+      <w:proofErr w:type="spellEnd"/>
+      <w:r>
+        <w:rPr>
+          <w:rFonts w:ascii="Times New Roman" w:hAnsi="Times New Roman" w:cs="Times New Roman"/>
+          <w:sz w:val="24"/>
+          <w:szCs w:val="24"/>
+          <w:lang w:val="en-CA"/>
+        </w:rPr>
+        <w:t>” – View contents of the current directory</w:t>
+      </w:r>
+    </w:p>
+    <w:p>
+      <w:pPr>
+        <w:pStyle w:val="ListParagraph"/>
+        <w:numPr>
+          <w:ilvl w:val="0"/>
+          <w:numId w:val="11"/>
+        </w:numPr>
+        <w:spacing w:after="0" w:line="240" w:lineRule="auto"/>
+        <w:jc w:val="both"/>
+        <w:rPr>
+          <w:rFonts w:ascii="Times New Roman" w:hAnsi="Times New Roman" w:cs="Times New Roman"/>
+          <w:b/>
+          <w:sz w:val="24"/>
+          <w:szCs w:val="24"/>
+          <w:lang w:val="en-CA"/>
+        </w:rPr>
+      </w:pPr>
+      <w:r>
+        <w:rPr>
+          <w:rFonts w:ascii="Times New Roman" w:hAnsi="Times New Roman" w:cs="Times New Roman"/>
+          <w:sz w:val="24"/>
+          <w:szCs w:val="24"/>
+          <w:lang w:val="en-CA"/>
+        </w:rPr>
+        <w:t>To change the working directory: “cd extension” where extension can be</w:t>
+      </w:r>
+    </w:p>
+    <w:p>
+      <w:pPr>
+        <w:pStyle w:val="ListParagraph"/>
+        <w:numPr>
+          <w:ilvl w:val="1"/>
+          <w:numId w:val="11"/>
+        </w:numPr>
+        <w:spacing w:after="0" w:line="240" w:lineRule="auto"/>
+        <w:jc w:val="both"/>
+        <w:rPr>
+          <w:rFonts w:ascii="Times New Roman" w:hAnsi="Times New Roman" w:cs="Times New Roman"/>
+          <w:b/>
+          <w:sz w:val="24"/>
+          <w:szCs w:val="24"/>
+          <w:lang w:val="en-CA"/>
+        </w:rPr>
+      </w:pPr>
+      <w:r>
+        <w:rPr>
+          <w:rFonts w:ascii="Times New Roman" w:hAnsi="Times New Roman" w:cs="Times New Roman"/>
+          <w:sz w:val="24"/>
+          <w:szCs w:val="24"/>
+          <w:lang w:val="en-CA"/>
+        </w:rPr>
+        <w:t>“..” – move up to parent directory</w:t>
+      </w:r>
+      <w:r>
+        <w:rPr>
+          <w:rFonts w:ascii="Times New Roman" w:hAnsi="Times New Roman" w:cs="Times New Roman"/>
+          <w:sz w:val="24"/>
+          <w:szCs w:val="24"/>
+          <w:lang w:val="en-CA"/>
+        </w:rPr>
+        <w:t>.</w:t>
+      </w:r>
+    </w:p>
+    <w:p>
+      <w:pPr>
+        <w:pStyle w:val="ListParagraph"/>
+        <w:numPr>
+          <w:ilvl w:val="1"/>
+          <w:numId w:val="11"/>
+        </w:numPr>
+        <w:spacing w:after="0" w:line="240" w:lineRule="auto"/>
+        <w:jc w:val="both"/>
+        <w:rPr>
+          <w:rFonts w:ascii="Times New Roman" w:hAnsi="Times New Roman" w:cs="Times New Roman"/>
+          <w:b/>
+          <w:sz w:val="24"/>
+          <w:szCs w:val="24"/>
+          <w:lang w:val="en-CA"/>
+        </w:rPr>
+      </w:pPr>
+      <w:r>
+        <w:rPr>
+          <w:rFonts w:ascii="Times New Roman" w:hAnsi="Times New Roman" w:cs="Times New Roman"/>
+          <w:b/>
+          <w:noProof/>
+          <w:sz w:val="24"/>
+          <w:szCs w:val="24"/>
+          <w:lang w:val="en-CA"/>
+        </w:rPr>
+        <w:drawing>
+          <wp:anchor distT="0" distB="0" distL="114300" distR="114300" simplePos="0" relativeHeight="251650048" behindDoc="0" locked="0" layoutInCell="1" allowOverlap="1" wp14:anchorId="0C0C2131" wp14:editId="280842D4">
+            <wp:simplePos x="0" y="0"/>
+            <wp:positionH relativeFrom="column">
+              <wp:posOffset>-635</wp:posOffset>
+            </wp:positionH>
+            <wp:positionV relativeFrom="paragraph">
+              <wp:posOffset>340995</wp:posOffset>
+            </wp:positionV>
+            <wp:extent cx="4892675" cy="2559050"/>
+            <wp:effectExtent l="0" t="0" r="0" b="0"/>
+            <wp:wrapTopAndBottom/>
+            <wp:docPr id="8" name="Picture 8" descr="E:\Documents\ShareX\Screenshots\2019-11\cb_console_runner_MnMyAmWCsU.png"/>
+            <wp:cNvGraphicFramePr>
+              <a:graphicFrameLocks xmlns:a="http://schemas.openxmlformats.org/drawingml/2006/main" noChangeAspect="1"/>
+            </wp:cNvGraphicFramePr>
+            <a:graphic xmlns:a="http://schemas.openxmlformats.org/drawingml/2006/main">
+              <a:graphicData uri="http://schemas.openxmlformats.org/drawingml/2006/picture">
+                <pic:pic xmlns:pic="http://schemas.openxmlformats.org/drawingml/2006/picture">
+                  <pic:nvPicPr>
+                    <pic:cNvPr id="0" name="Picture 3" descr="E:\Documents\ShareX\Screenshots\2019-11\cb_console_runner_MnMyAmWCsU.png"/>
+                    <pic:cNvPicPr>
+                      <a:picLocks noChangeAspect="1" noChangeArrowheads="1"/>
+                    </pic:cNvPicPr>
+                  </pic:nvPicPr>
+                  <pic:blipFill>
+                    <a:blip r:embed="rId12">
+                      <a:extLst>
+                        <a:ext uri="{28A0092B-C50C-407E-A947-70E740481C1C}">
+                          <a14:useLocalDpi xmlns:a14="http://schemas.microsoft.com/office/drawing/2010/main" val="0"/>
+                        </a:ext>
+                      </a:extLst>
+                    </a:blip>
+                    <a:srcRect/>
+                    <a:stretch>
+                      <a:fillRect/>
+                    </a:stretch>
+                  </pic:blipFill>
+                  <pic:spPr bwMode="auto">
+                    <a:xfrm>
+                      <a:off x="0" y="0"/>
+                      <a:ext cx="4892675" cy="2559050"/>
+                    </a:xfrm>
+                    <a:prstGeom prst="rect">
+                      <a:avLst/>
+                    </a:prstGeom>
+                    <a:noFill/>
+                    <a:ln>
+                      <a:noFill/>
+                    </a:ln>
+                  </pic:spPr>
+                </pic:pic>
+              </a:graphicData>
+            </a:graphic>
+            <wp14:sizeRelH relativeFrom="margin">
+              <wp14:pctWidth>0</wp14:pctWidth>
+            </wp14:sizeRelH>
+            <wp14:sizeRelV relativeFrom="margin">
+              <wp14:pctHeight>0</wp14:pctHeight>
+            </wp14:sizeRelV>
+          </wp:anchor>
+        </w:drawing>
+      </w:r>
+      <w:r>
+        <w:rPr>
+          <w:rFonts w:ascii="Times New Roman" w:hAnsi="Times New Roman" w:cs="Times New Roman"/>
+          <w:sz w:val="24"/>
+          <w:szCs w:val="24"/>
+          <w:lang w:val="en-CA"/>
+        </w:rPr>
+        <w:t>“&lt;directoryName&gt;” – move into the directory specified by directoryName</w:t>
+      </w:r>
+      <w:r>
+        <w:rPr>
+          <w:rFonts w:ascii="Times New Roman" w:hAnsi="Times New Roman" w:cs="Times New Roman"/>
+          <w:sz w:val="24"/>
+          <w:szCs w:val="24"/>
+          <w:lang w:val="en-CA"/>
+        </w:rPr>
+        <w:t xml:space="preserve">. </w:t>
+      </w:r>
+    </w:p>
+    <w:p>
+      <w:pPr>
+        <w:spacing w:after="0" w:line="240" w:lineRule="auto"/>
+        <w:jc w:val="both"/>
+        <w:rPr>
+          <w:rFonts w:ascii="Times New Roman" w:hAnsi="Times New Roman" w:cs="Times New Roman"/>
+          <w:b/>
+          <w:sz w:val="24"/>
+          <w:szCs w:val="24"/>
+          <w:lang w:val="en-CA"/>
+        </w:rPr>
+      </w:pPr>
+      <w:r>
+        <w:rPr>
+          <w:rFonts w:ascii="Times New Roman" w:hAnsi="Times New Roman" w:cs="Times New Roman"/>
+          <w:b/>
+          <w:sz w:val="24"/>
+          <w:szCs w:val="24"/>
+          <w:lang w:val="en-CA"/>
+        </w:rPr>
+        <w:lastRenderedPageBreak/>
+        <w:t>Copy Command</w:t>
+      </w:r>
+    </w:p>
+    <w:p>
+      <w:pPr>
+        <w:pStyle w:val="ListParagraph"/>
+        <w:numPr>
+          <w:ilvl w:val="0"/>
+          <w:numId w:val="21"/>
+        </w:numPr>
+        <w:spacing w:after="0" w:line="240" w:lineRule="auto"/>
+        <w:jc w:val="both"/>
+        <w:rPr>
+          <w:rFonts w:ascii="Times New Roman" w:hAnsi="Times New Roman" w:cs="Times New Roman"/>
+          <w:b/>
+          <w:sz w:val="24"/>
+          <w:szCs w:val="24"/>
+          <w:lang w:val="en-CA"/>
+        </w:rPr>
+      </w:pPr>
+      <w:r>
+        <w:rPr>
+          <w:rFonts w:ascii="Times New Roman" w:hAnsi="Times New Roman" w:cs="Times New Roman"/>
+          <w:sz w:val="24"/>
+          <w:szCs w:val="24"/>
+          <w:lang w:val="en-CA"/>
+        </w:rPr>
+        <w:t>“copy -h”</w:t>
+      </w:r>
+      <w:r>
+        <w:rPr>
+          <w:rFonts w:ascii="Times New Roman" w:hAnsi="Times New Roman" w:cs="Times New Roman"/>
+          <w:sz w:val="24"/>
+          <w:szCs w:val="24"/>
+          <w:lang w:val="en-CA"/>
+        </w:rPr>
+        <w:t xml:space="preserve"> – Display help</w:t>
+      </w:r>
+    </w:p>
+    <w:p>
+      <w:pPr>
+        <w:pStyle w:val="ListParagraph"/>
+        <w:numPr>
+          <w:ilvl w:val="0"/>
+          <w:numId w:val="10"/>
+        </w:numPr>
+        <w:spacing w:after="0" w:line="240" w:lineRule="auto"/>
+        <w:jc w:val="both"/>
+        <w:rPr>
+          <w:rFonts w:ascii="Times New Roman" w:hAnsi="Times New Roman" w:cs="Times New Roman"/>
+          <w:sz w:val="24"/>
+          <w:szCs w:val="24"/>
+          <w:lang w:val="en-CA"/>
+        </w:rPr>
+      </w:pPr>
+      <w:r>
+        <w:rPr>
+          <w:noProof/>
+          <w:lang w:val="en-CA"/>
+        </w:rPr>
+        <w:drawing>
+          <wp:anchor distT="0" distB="0" distL="114300" distR="114300" simplePos="0" relativeHeight="251649024" behindDoc="0" locked="0" layoutInCell="1" allowOverlap="1" wp14:anchorId="66944DA3" wp14:editId="5FF87E07">
+            <wp:simplePos x="0" y="0"/>
+            <wp:positionH relativeFrom="column">
+              <wp:posOffset>0</wp:posOffset>
+            </wp:positionH>
+            <wp:positionV relativeFrom="paragraph">
+              <wp:posOffset>474345</wp:posOffset>
+            </wp:positionV>
+            <wp:extent cx="4768850" cy="2381250"/>
+            <wp:effectExtent l="0" t="0" r="0" b="0"/>
+            <wp:wrapTopAndBottom/>
+            <wp:docPr id="7" name="Picture 7" descr="E:\Documents\ShareX\Screenshots\2019-11\cb_console_runner_afEKanNoGg.png"/>
+            <wp:cNvGraphicFramePr>
+              <a:graphicFrameLocks xmlns:a="http://schemas.openxmlformats.org/drawingml/2006/main" noChangeAspect="1"/>
+            </wp:cNvGraphicFramePr>
+            <a:graphic xmlns:a="http://schemas.openxmlformats.org/drawingml/2006/main">
+              <a:graphicData uri="http://schemas.openxmlformats.org/drawingml/2006/picture">
+                <pic:pic xmlns:pic="http://schemas.openxmlformats.org/drawingml/2006/picture">
+                  <pic:nvPicPr>
+                    <pic:cNvPr id="0" name="Picture 2" descr="E:\Documents\ShareX\Screenshots\2019-11\cb_console_runner_afEKanNoGg.png"/>
+                    <pic:cNvPicPr>
+                      <a:picLocks noChangeAspect="1" noChangeArrowheads="1"/>
+                    </pic:cNvPicPr>
+                  </pic:nvPicPr>
+                  <pic:blipFill>
+                    <a:blip r:embed="rId13">
+                      <a:extLst>
+                        <a:ext uri="{28A0092B-C50C-407E-A947-70E740481C1C}">
+                          <a14:useLocalDpi xmlns:a14="http://schemas.microsoft.com/office/drawing/2010/main" val="0"/>
+                        </a:ext>
+                      </a:extLst>
+                    </a:blip>
+                    <a:srcRect/>
+                    <a:stretch>
+                      <a:fillRect/>
+                    </a:stretch>
+                  </pic:blipFill>
+                  <pic:spPr bwMode="auto">
+                    <a:xfrm>
+                      <a:off x="0" y="0"/>
+                      <a:ext cx="4768850" cy="2381250"/>
+                    </a:xfrm>
+                    <a:prstGeom prst="rect">
+                      <a:avLst/>
+                    </a:prstGeom>
+                    <a:noFill/>
+                    <a:ln>
+                      <a:noFill/>
+                    </a:ln>
+                  </pic:spPr>
+                </pic:pic>
+              </a:graphicData>
+            </a:graphic>
+            <wp14:sizeRelH relativeFrom="margin">
+              <wp14:pctWidth>0</wp14:pctWidth>
+            </wp14:sizeRelH>
+            <wp14:sizeRelV relativeFrom="margin">
+              <wp14:pctHeight>0</wp14:pctHeight>
+            </wp14:sizeRelV>
+          </wp:anchor>
+        </w:drawing>
+      </w:r>
+      <w:r>
+        <w:rPr>
+          <w:rFonts w:ascii="Times New Roman" w:hAnsi="Times New Roman" w:cs="Times New Roman"/>
+          <w:sz w:val="24"/>
+          <w:szCs w:val="24"/>
+          <w:lang w:val="en-CA"/>
+        </w:rPr>
+        <w:t xml:space="preserve">“copy </w:t>
+      </w:r>
+      <w:proofErr w:type="spellStart"/>
+      <w:proofErr w:type="gramStart"/>
+      <w:r>
+        <w:rPr>
+          <w:rFonts w:ascii="Times New Roman" w:hAnsi="Times New Roman" w:cs="Times New Roman"/>
+          <w:sz w:val="24"/>
+          <w:szCs w:val="24"/>
+          <w:lang w:val="en-CA"/>
+        </w:rPr>
+        <w:t>file.extension</w:t>
+      </w:r>
+      <w:proofErr w:type="spellEnd"/>
+      <w:proofErr w:type="gramEnd"/>
+      <w:r>
+        <w:rPr>
+          <w:rFonts w:ascii="Times New Roman" w:hAnsi="Times New Roman" w:cs="Times New Roman"/>
+          <w:sz w:val="24"/>
+          <w:szCs w:val="24"/>
+          <w:lang w:val="en-CA"/>
+        </w:rPr>
+        <w:t xml:space="preserve"> </w:t>
+      </w:r>
+      <w:proofErr w:type="spellStart"/>
+      <w:r>
+        <w:rPr>
+          <w:rFonts w:ascii="Times New Roman" w:hAnsi="Times New Roman" w:cs="Times New Roman"/>
+          <w:sz w:val="24"/>
+          <w:szCs w:val="24"/>
+          <w:lang w:val="en-CA"/>
+        </w:rPr>
+        <w:t>copyname</w:t>
+      </w:r>
+      <w:proofErr w:type="spellEnd"/>
+      <w:r>
+        <w:rPr>
+          <w:rFonts w:ascii="Times New Roman" w:hAnsi="Times New Roman" w:cs="Times New Roman"/>
+          <w:sz w:val="24"/>
+          <w:szCs w:val="24"/>
+          <w:lang w:val="en-CA"/>
+        </w:rPr>
+        <w:t>”</w:t>
+      </w:r>
+      <w:r>
+        <w:rPr>
+          <w:rFonts w:ascii="Times New Roman" w:hAnsi="Times New Roman" w:cs="Times New Roman"/>
+          <w:sz w:val="24"/>
+          <w:szCs w:val="24"/>
+          <w:lang w:val="en-CA"/>
+        </w:rPr>
+        <w:t xml:space="preserve"> - </w:t>
+      </w:r>
+      <w:r>
+        <w:rPr>
+          <w:rFonts w:ascii="Times New Roman" w:hAnsi="Times New Roman" w:cs="Times New Roman"/>
+          <w:sz w:val="24"/>
+          <w:szCs w:val="24"/>
+          <w:lang w:val="en-CA"/>
+        </w:rPr>
+        <w:t xml:space="preserve">Copy file </w:t>
+      </w:r>
+      <w:r>
+        <w:rPr>
+          <w:rFonts w:ascii="Times New Roman" w:hAnsi="Times New Roman" w:cs="Times New Roman"/>
+          <w:sz w:val="24"/>
+          <w:szCs w:val="24"/>
+          <w:lang w:val="en-CA"/>
+        </w:rPr>
+        <w:t xml:space="preserve">specified by </w:t>
+      </w:r>
+      <w:proofErr w:type="spellStart"/>
+      <w:r>
+        <w:rPr>
+          <w:rFonts w:ascii="Times New Roman" w:hAnsi="Times New Roman" w:cs="Times New Roman"/>
+          <w:sz w:val="24"/>
+          <w:szCs w:val="24"/>
+          <w:lang w:val="en-CA"/>
+        </w:rPr>
+        <w:t>file.extension</w:t>
+      </w:r>
+      <w:proofErr w:type="spellEnd"/>
+      <w:r>
+        <w:rPr>
+          <w:rFonts w:ascii="Times New Roman" w:hAnsi="Times New Roman" w:cs="Times New Roman"/>
+          <w:sz w:val="24"/>
+          <w:szCs w:val="24"/>
+          <w:lang w:val="en-CA"/>
+        </w:rPr>
+        <w:t xml:space="preserve"> to a new file named </w:t>
+      </w:r>
+      <w:proofErr w:type="spellStart"/>
+      <w:r>
+        <w:rPr>
+          <w:rFonts w:ascii="Times New Roman" w:hAnsi="Times New Roman" w:cs="Times New Roman"/>
+          <w:sz w:val="24"/>
+          <w:szCs w:val="24"/>
+          <w:lang w:val="en-CA"/>
+        </w:rPr>
+        <w:t>copyname</w:t>
+      </w:r>
+      <w:proofErr w:type="spellEnd"/>
+      <w:r>
+        <w:rPr>
+          <w:rFonts w:ascii="Times New Roman" w:hAnsi="Times New Roman" w:cs="Times New Roman"/>
+          <w:sz w:val="24"/>
+          <w:szCs w:val="24"/>
+          <w:lang w:val="en-CA"/>
+        </w:rPr>
+        <w:t xml:space="preserve"> (</w:t>
+      </w:r>
+      <w:proofErr w:type="spellStart"/>
+      <w:r>
+        <w:rPr>
+          <w:rFonts w:ascii="Times New Roman" w:hAnsi="Times New Roman" w:cs="Times New Roman"/>
+          <w:sz w:val="24"/>
+          <w:szCs w:val="24"/>
+          <w:lang w:val="en-CA"/>
+        </w:rPr>
+        <w:t>c</w:t>
+      </w:r>
+      <w:r>
+        <w:rPr>
+          <w:rFonts w:ascii="Times New Roman" w:hAnsi="Times New Roman" w:cs="Times New Roman"/>
+          <w:sz w:val="24"/>
+          <w:szCs w:val="24"/>
+          <w:lang w:val="en-CA"/>
+        </w:rPr>
+        <w:t>opyname</w:t>
+      </w:r>
+      <w:proofErr w:type="spellEnd"/>
+      <w:r>
+        <w:rPr>
+          <w:rFonts w:ascii="Times New Roman" w:hAnsi="Times New Roman" w:cs="Times New Roman"/>
+          <w:sz w:val="24"/>
+          <w:szCs w:val="24"/>
+          <w:lang w:val="en-CA"/>
+        </w:rPr>
+        <w:t xml:space="preserve"> must be different from the name of the file being copied</w:t>
+      </w:r>
+      <w:r>
+        <w:rPr>
+          <w:rFonts w:ascii="Times New Roman" w:hAnsi="Times New Roman" w:cs="Times New Roman"/>
+          <w:sz w:val="24"/>
+          <w:szCs w:val="24"/>
+          <w:lang w:val="en-CA"/>
+        </w:rPr>
+        <w:t>)</w:t>
+      </w:r>
+      <w:r>
+        <w:rPr>
+          <w:rFonts w:ascii="Times New Roman" w:hAnsi="Times New Roman" w:cs="Times New Roman"/>
+          <w:sz w:val="24"/>
+          <w:szCs w:val="24"/>
+          <w:lang w:val="en-CA"/>
+        </w:rPr>
+        <w:t>.</w:t>
+      </w:r>
+    </w:p>
+    <w:p>
+      <w:pPr>
+        <w:spacing w:after="0" w:line="240" w:lineRule="auto"/>
+        <w:jc w:val="both"/>
+        <w:rPr>
+          <w:rFonts w:ascii="Times New Roman" w:hAnsi="Times New Roman" w:cs="Times New Roman"/>
+          <w:b/>
+          <w:sz w:val="24"/>
+          <w:szCs w:val="24"/>
+          <w:lang w:val="en-CA"/>
+        </w:rPr>
+      </w:pPr>
+    </w:p>
+    <w:p>
+      <w:pPr>
+        <w:spacing w:after="0" w:line="240" w:lineRule="auto"/>
+        <w:jc w:val="both"/>
+        <w:rPr>
+          <w:rFonts w:ascii="Times New Roman" w:hAnsi="Times New Roman" w:cs="Times New Roman"/>
+          <w:b/>
+          <w:sz w:val="24"/>
+          <w:szCs w:val="24"/>
+          <w:lang w:val="en-CA"/>
+        </w:rPr>
+      </w:pPr>
+      <w:r>
+        <w:rPr>
+          <w:rFonts w:ascii="Times New Roman" w:hAnsi="Times New Roman" w:cs="Times New Roman"/>
+          <w:b/>
+          <w:sz w:val="24"/>
+          <w:szCs w:val="24"/>
+          <w:lang w:val="en-CA"/>
+        </w:rPr>
+        <w:t>Delete Command</w:t>
+      </w:r>
+    </w:p>
+    <w:p>
+      <w:pPr>
+        <w:pStyle w:val="ListParagraph"/>
+        <w:numPr>
+          <w:ilvl w:val="0"/>
+          <w:numId w:val="12"/>
+        </w:numPr>
+        <w:spacing w:after="0" w:line="240" w:lineRule="auto"/>
+        <w:jc w:val="both"/>
+        <w:rPr>
+          <w:rFonts w:ascii="Times New Roman" w:hAnsi="Times New Roman" w:cs="Times New Roman"/>
+          <w:sz w:val="24"/>
+          <w:szCs w:val="24"/>
+          <w:lang w:val="en-CA"/>
+        </w:rPr>
+      </w:pPr>
+      <w:r>
+        <w:rPr>
+          <w:rFonts w:ascii="Times New Roman" w:hAnsi="Times New Roman" w:cs="Times New Roman"/>
+          <w:sz w:val="24"/>
+          <w:szCs w:val="24"/>
+          <w:lang w:val="en-CA"/>
+        </w:rPr>
+        <w:t xml:space="preserve">“delete -h” – Display </w:t>
+      </w:r>
+      <w:r>
+        <w:rPr>
+          <w:rFonts w:ascii="Times New Roman" w:hAnsi="Times New Roman" w:cs="Times New Roman"/>
+          <w:sz w:val="24"/>
+          <w:szCs w:val="24"/>
+          <w:lang w:val="en-CA"/>
+        </w:rPr>
+        <w:t>help</w:t>
+      </w:r>
+    </w:p>
+    <w:p>
+      <w:pPr>
+        <w:pStyle w:val="ListParagraph"/>
+        <w:numPr>
+          <w:ilvl w:val="0"/>
+          <w:numId w:val="12"/>
+        </w:numPr>
+        <w:spacing w:after="0" w:line="240" w:lineRule="auto"/>
+        <w:jc w:val="both"/>
+        <w:rPr>
+          <w:rFonts w:ascii="Times New Roman" w:hAnsi="Times New Roman" w:cs="Times New Roman"/>
+          <w:sz w:val="24"/>
+          <w:szCs w:val="24"/>
+          <w:lang w:val="en-CA"/>
+        </w:rPr>
+      </w:pPr>
+      <w:r>
+        <w:rPr>
+          <w:rFonts w:ascii="Times New Roman" w:hAnsi="Times New Roman" w:cs="Times New Roman"/>
+          <w:noProof/>
+          <w:sz w:val="24"/>
+          <w:szCs w:val="24"/>
+          <w:lang w:val="en-CA"/>
+        </w:rPr>
+        <w:drawing>
+          <wp:anchor distT="0" distB="0" distL="114300" distR="114300" simplePos="0" relativeHeight="251653120" behindDoc="0" locked="0" layoutInCell="1" allowOverlap="1" wp14:anchorId="5C9FC4A1" wp14:editId="5B07C987">
+            <wp:simplePos x="0" y="0"/>
+            <wp:positionH relativeFrom="column">
+              <wp:posOffset>-6350</wp:posOffset>
+            </wp:positionH>
+            <wp:positionV relativeFrom="paragraph">
+              <wp:posOffset>285750</wp:posOffset>
+            </wp:positionV>
+            <wp:extent cx="4756150" cy="2374900"/>
+            <wp:effectExtent l="0" t="0" r="0" b="0"/>
+            <wp:wrapTopAndBottom/>
+            <wp:docPr id="9" name="Picture 9" descr="E:\Documents\ShareX\Screenshots\2019-11\cb_console_runner_cgJMJplDTR.png"/>
+            <wp:cNvGraphicFramePr>
+              <a:graphicFrameLocks xmlns:a="http://schemas.openxmlformats.org/drawingml/2006/main" noChangeAspect="1"/>
+            </wp:cNvGraphicFramePr>
+            <a:graphic xmlns:a="http://schemas.openxmlformats.org/drawingml/2006/main">
+              <a:graphicData uri="http://schemas.openxmlformats.org/drawingml/2006/picture">
+                <pic:pic xmlns:pic="http://schemas.openxmlformats.org/drawingml/2006/picture">
+                  <pic:nvPicPr>
+                    <pic:cNvPr id="0" name="Picture 4" descr="E:\Documents\ShareX\Screenshots\2019-11\cb_console_runner_cgJMJplDTR.png"/>
+                    <pic:cNvPicPr>
+                      <a:picLocks noChangeAspect="1" noChangeArrowheads="1"/>
+                    </pic:cNvPicPr>
+                  </pic:nvPicPr>
+                  <pic:blipFill>
+                    <a:blip r:embed="rId14">
+                      <a:extLst>
+                        <a:ext uri="{28A0092B-C50C-407E-A947-70E740481C1C}">
+                          <a14:useLocalDpi xmlns:a14="http://schemas.microsoft.com/office/drawing/2010/main" val="0"/>
+                        </a:ext>
+                      </a:extLst>
+                    </a:blip>
+                    <a:srcRect/>
+                    <a:stretch>
+                      <a:fillRect/>
+                    </a:stretch>
+                  </pic:blipFill>
+                  <pic:spPr bwMode="auto">
+                    <a:xfrm>
+                      <a:off x="0" y="0"/>
+                      <a:ext cx="4756150" cy="2374900"/>
+                    </a:xfrm>
+                    <a:prstGeom prst="rect">
+                      <a:avLst/>
+                    </a:prstGeom>
+                    <a:noFill/>
+                    <a:ln>
+                      <a:noFill/>
+                    </a:ln>
+                  </pic:spPr>
+                </pic:pic>
+              </a:graphicData>
+            </a:graphic>
+            <wp14:sizeRelH relativeFrom="margin">
+              <wp14:pctWidth>0</wp14:pctWidth>
+            </wp14:sizeRelH>
+            <wp14:sizeRelV relativeFrom="margin">
+              <wp14:pctHeight>0</wp14:pctHeight>
+            </wp14:sizeRelV>
+          </wp:anchor>
+        </w:drawing>
+      </w:r>
+      <w:r>
+        <w:rPr>
+          <w:rFonts w:ascii="Times New Roman" w:hAnsi="Times New Roman" w:cs="Times New Roman"/>
+          <w:sz w:val="24"/>
+          <w:szCs w:val="24"/>
+          <w:lang w:val="en-CA"/>
+        </w:rPr>
+        <w:t xml:space="preserve">“delete </w:t>
+      </w:r>
+      <w:proofErr w:type="spellStart"/>
+      <w:proofErr w:type="gramStart"/>
+      <w:r>
+        <w:rPr>
+          <w:rFonts w:ascii="Times New Roman" w:hAnsi="Times New Roman" w:cs="Times New Roman"/>
+          <w:sz w:val="24"/>
+          <w:szCs w:val="24"/>
+          <w:lang w:val="en-CA"/>
+        </w:rPr>
+        <w:t>file.extension</w:t>
+      </w:r>
+      <w:proofErr w:type="spellEnd"/>
+      <w:proofErr w:type="gramEnd"/>
+      <w:r>
+        <w:rPr>
+          <w:rFonts w:ascii="Times New Roman" w:hAnsi="Times New Roman" w:cs="Times New Roman"/>
+          <w:sz w:val="24"/>
+          <w:szCs w:val="24"/>
+          <w:lang w:val="en-CA"/>
+        </w:rPr>
+        <w:t xml:space="preserve">” – Deletes a file specified by </w:t>
+      </w:r>
+      <w:proofErr w:type="spellStart"/>
+      <w:r>
+        <w:rPr>
+          <w:rFonts w:ascii="Times New Roman" w:hAnsi="Times New Roman" w:cs="Times New Roman"/>
+          <w:sz w:val="24"/>
+          <w:szCs w:val="24"/>
+          <w:lang w:val="en-CA"/>
+        </w:rPr>
+        <w:t>file.extension</w:t>
+      </w:r>
+      <w:proofErr w:type="spellEnd"/>
+    </w:p>
+    <w:p>
+      <w:pPr>
+        <w:spacing w:after="0" w:line="240" w:lineRule="auto"/>
+        <w:jc w:val="both"/>
+        <w:rPr>
+          <w:rFonts w:ascii="Times New Roman" w:hAnsi="Times New Roman" w:cs="Times New Roman"/>
+          <w:sz w:val="24"/>
+          <w:szCs w:val="24"/>
+          <w:lang w:val="en-CA"/>
+        </w:rPr>
+      </w:pPr>
+    </w:p>
+    <w:p>
+      <w:pPr>
+        <w:spacing w:after="0" w:line="240" w:lineRule="auto"/>
+        <w:jc w:val="both"/>
+        <w:rPr>
+          <w:rFonts w:ascii="Times New Roman" w:hAnsi="Times New Roman" w:cs="Times New Roman"/>
+          <w:sz w:val="24"/>
+          <w:szCs w:val="24"/>
+          <w:lang w:val="en-CA"/>
+        </w:rPr>
+      </w:pPr>
+      <w:r>
+        <w:rPr>
+          <w:rFonts w:ascii="Times New Roman" w:hAnsi="Times New Roman" w:cs="Times New Roman"/>
+          <w:b/>
+          <w:sz w:val="24"/>
+          <w:szCs w:val="24"/>
+          <w:lang w:val="en-CA"/>
+        </w:rPr>
+        <w:t>Create Command</w:t>
+      </w:r>
+    </w:p>
+    <w:p>
+      <w:pPr>
+        <w:pStyle w:val="ListParagraph"/>
+        <w:numPr>
+          <w:ilvl w:val="0"/>
+          <w:numId w:val="13"/>
+        </w:numPr>
+        <w:spacing w:after="0" w:line="240" w:lineRule="auto"/>
+        <w:jc w:val="both"/>
+        <w:rPr>
+          <w:rFonts w:ascii="Times New Roman" w:hAnsi="Times New Roman" w:cs="Times New Roman"/>
+          <w:sz w:val="24"/>
+          <w:szCs w:val="24"/>
+          <w:lang w:val="en-CA"/>
+        </w:rPr>
+      </w:pPr>
+      <w:r>
+        <w:rPr>
+          <w:rFonts w:ascii="Times New Roman" w:hAnsi="Times New Roman" w:cs="Times New Roman"/>
+          <w:sz w:val="24"/>
+          <w:szCs w:val="24"/>
+          <w:lang w:val="en-CA"/>
+        </w:rPr>
+        <w:t>“create -h” – Display help</w:t>
+      </w:r>
+    </w:p>
+    <w:p>
+      <w:pPr>
+        <w:pStyle w:val="ListParagraph"/>
+        <w:numPr>
+          <w:ilvl w:val="0"/>
+          <w:numId w:val="13"/>
+        </w:numPr>
+        <w:spacing w:after="0" w:line="240" w:lineRule="auto"/>
+        <w:jc w:val="both"/>
+        <w:rPr>
+          <w:rFonts w:ascii="Times New Roman" w:hAnsi="Times New Roman" w:cs="Times New Roman"/>
+          <w:sz w:val="24"/>
+          <w:szCs w:val="24"/>
+          <w:lang w:val="en-CA"/>
+        </w:rPr>
+      </w:pPr>
+      <w:r>
+        <w:rPr>
+          <w:rFonts w:ascii="Times New Roman" w:hAnsi="Times New Roman" w:cs="Times New Roman"/>
+          <w:sz w:val="24"/>
+          <w:szCs w:val="24"/>
+          <w:lang w:val="en-CA"/>
+        </w:rPr>
+        <w:t xml:space="preserve">“create </w:t>
+      </w:r>
+      <w:proofErr w:type="spellStart"/>
+      <w:proofErr w:type="gramStart"/>
+      <w:r>
+        <w:rPr>
+          <w:rFonts w:ascii="Times New Roman" w:hAnsi="Times New Roman" w:cs="Times New Roman"/>
+          <w:sz w:val="24"/>
+          <w:szCs w:val="24"/>
+          <w:lang w:val="en-CA"/>
+        </w:rPr>
+        <w:t>file.extension</w:t>
+      </w:r>
+      <w:proofErr w:type="spellEnd"/>
+      <w:proofErr w:type="gramEnd"/>
+      <w:r>
+        <w:rPr>
+          <w:rFonts w:ascii="Times New Roman" w:hAnsi="Times New Roman" w:cs="Times New Roman"/>
+          <w:sz w:val="24"/>
+          <w:szCs w:val="24"/>
+          <w:lang w:val="en-CA"/>
+        </w:rPr>
+        <w:t xml:space="preserve">” – Creates a new file named </w:t>
+      </w:r>
+      <w:proofErr w:type="spellStart"/>
+      <w:r>
+        <w:rPr>
+          <w:rFonts w:ascii="Times New Roman" w:hAnsi="Times New Roman" w:cs="Times New Roman"/>
+          <w:sz w:val="24"/>
+          <w:szCs w:val="24"/>
+          <w:lang w:val="en-CA"/>
+        </w:rPr>
+        <w:t>file.extension</w:t>
+      </w:r>
+      <w:proofErr w:type="spellEnd"/>
+    </w:p>
+    <w:p>
+      <w:pPr>
+        <w:spacing w:after="0" w:line="240" w:lineRule="auto"/>
+        <w:jc w:val="both"/>
+        <w:rPr>
+          <w:rFonts w:ascii="Times New Roman" w:hAnsi="Times New Roman" w:cs="Times New Roman"/>
+          <w:sz w:val="24"/>
+          <w:szCs w:val="24"/>
+          <w:lang w:val="en-CA"/>
+        </w:rPr>
+      </w:pPr>
+      <w:r>
+        <w:rPr>
+          <w:rFonts w:ascii="Times New Roman" w:hAnsi="Times New Roman" w:cs="Times New Roman"/>
+          <w:noProof/>
+          <w:sz w:val="24"/>
+          <w:szCs w:val="24"/>
+          <w:lang w:val="en-CA"/>
+        </w:rPr>
+        <w:lastRenderedPageBreak/>
+        <w:drawing>
+          <wp:inline distT="0" distB="0" distL="0" distR="0" wp14:anchorId="5D932FFE" wp14:editId="54CB2AF7">
+            <wp:extent cx="4883150" cy="2438964"/>
+            <wp:effectExtent l="0" t="0" r="0" b="0"/>
+            <wp:docPr id="10" name="Picture 10" descr="E:\Documents\ShareX\Screenshots\2019-11\cb_console_runner_PJbNh4rFm6.png"/>
+            <wp:cNvGraphicFramePr>
+              <a:graphicFrameLocks xmlns:a="http://schemas.openxmlformats.org/drawingml/2006/main" noChangeAspect="1"/>
+            </wp:cNvGraphicFramePr>
+            <a:graphic xmlns:a="http://schemas.openxmlformats.org/drawingml/2006/main">
+              <a:graphicData uri="http://schemas.openxmlformats.org/drawingml/2006/picture">
+                <pic:pic xmlns:pic="http://schemas.openxmlformats.org/drawingml/2006/picture">
+                  <pic:nvPicPr>
+                    <pic:cNvPr id="0" name="Picture 5" descr="E:\Documents\ShareX\Screenshots\2019-11\cb_console_runner_PJbNh4rFm6.png"/>
+                    <pic:cNvPicPr>
+                      <a:picLocks noChangeAspect="1" noChangeArrowheads="1"/>
+                    </pic:cNvPicPr>
+                  </pic:nvPicPr>
+                  <pic:blipFill>
+                    <a:blip r:embed="rId15">
+                      <a:extLst>
+                        <a:ext uri="{28A0092B-C50C-407E-A947-70E740481C1C}">
+                          <a14:useLocalDpi xmlns:a14="http://schemas.microsoft.com/office/drawing/2010/main" val="0"/>
+                        </a:ext>
+                      </a:extLst>
+                    </a:blip>
+                    <a:srcRect/>
+                    <a:stretch>
+                      <a:fillRect/>
+                    </a:stretch>
+                  </pic:blipFill>
+                  <pic:spPr bwMode="auto">
+                    <a:xfrm>
+                      <a:off x="0" y="0"/>
+                      <a:ext cx="4904239" cy="2449497"/>
+                    </a:xfrm>
+                    <a:prstGeom prst="rect">
+                      <a:avLst/>
+                    </a:prstGeom>
+                    <a:noFill/>
+                    <a:ln>
+                      <a:noFill/>
+                    </a:ln>
+                  </pic:spPr>
+                </pic:pic>
+              </a:graphicData>
+            </a:graphic>
+          </wp:inline>
+        </w:drawing>
+      </w:r>
+    </w:p>
+    <w:p>
+      <w:pPr>
+        <w:spacing w:after="0" w:line="240" w:lineRule="auto"/>
+        <w:jc w:val="both"/>
+        <w:rPr>
+          <w:rFonts w:ascii="Times New Roman" w:hAnsi="Times New Roman" w:cs="Times New Roman"/>
+          <w:sz w:val="24"/>
+          <w:szCs w:val="24"/>
+          <w:lang w:val="en-CA"/>
+        </w:rPr>
+      </w:pPr>
+    </w:p>
+    <w:p>
+      <w:pPr>
+        <w:spacing w:after="0" w:line="240" w:lineRule="auto"/>
+        <w:jc w:val="both"/>
+        <w:rPr>
+          <w:rFonts w:ascii="Times New Roman" w:hAnsi="Times New Roman" w:cs="Times New Roman"/>
+          <w:sz w:val="24"/>
+          <w:szCs w:val="24"/>
+          <w:lang w:val="en-CA"/>
+        </w:rPr>
+      </w:pPr>
+      <w:r>
+        <w:rPr>
+          <w:rFonts w:ascii="Times New Roman" w:hAnsi="Times New Roman" w:cs="Times New Roman"/>
+          <w:b/>
+          <w:sz w:val="24"/>
+          <w:szCs w:val="24"/>
+          <w:lang w:val="en-CA"/>
+        </w:rPr>
+        <w:t>Rename Command</w:t>
+      </w:r>
+    </w:p>
+    <w:p>
+      <w:pPr>
+        <w:pStyle w:val="ListParagraph"/>
+        <w:numPr>
+          <w:ilvl w:val="0"/>
+          <w:numId w:val="15"/>
+        </w:numPr>
+        <w:spacing w:after="0" w:line="240" w:lineRule="auto"/>
+        <w:jc w:val="both"/>
+        <w:rPr>
+          <w:rFonts w:ascii="Times New Roman" w:hAnsi="Times New Roman" w:cs="Times New Roman"/>
+          <w:sz w:val="24"/>
+          <w:szCs w:val="24"/>
+          <w:lang w:val="en-CA"/>
+        </w:rPr>
+      </w:pPr>
+      <w:r>
+        <w:rPr>
+          <w:rFonts w:ascii="Times New Roman" w:hAnsi="Times New Roman" w:cs="Times New Roman"/>
+          <w:sz w:val="24"/>
+          <w:szCs w:val="24"/>
+          <w:lang w:val="en-CA"/>
+        </w:rPr>
+        <w:t>“rename -h” – Display help</w:t>
+      </w:r>
+    </w:p>
+    <w:p>
+      <w:pPr>
+        <w:pStyle w:val="ListParagraph"/>
+        <w:numPr>
+          <w:ilvl w:val="0"/>
+          <w:numId w:val="15"/>
+        </w:numPr>
+        <w:spacing w:after="0" w:line="240" w:lineRule="auto"/>
+        <w:jc w:val="both"/>
+        <w:rPr>
+          <w:rFonts w:ascii="Times New Roman" w:hAnsi="Times New Roman" w:cs="Times New Roman"/>
+          <w:sz w:val="24"/>
+          <w:szCs w:val="24"/>
+        </w:rPr>
+      </w:pPr>
+      <w:r>
+        <w:rPr>
+          <w:rFonts w:ascii="Times New Roman" w:hAnsi="Times New Roman" w:cs="Times New Roman"/>
+          <w:noProof/>
+          <w:sz w:val="24"/>
+          <w:szCs w:val="24"/>
+        </w:rPr>
+        <w:drawing>
+          <wp:anchor distT="0" distB="0" distL="114300" distR="114300" simplePos="0" relativeHeight="251655168" behindDoc="0" locked="0" layoutInCell="1" allowOverlap="1" wp14:anchorId="43F857F7" wp14:editId="113C274A">
+            <wp:simplePos x="0" y="0"/>
+            <wp:positionH relativeFrom="column">
+              <wp:posOffset>0</wp:posOffset>
+            </wp:positionH>
+            <wp:positionV relativeFrom="paragraph">
+              <wp:posOffset>498475</wp:posOffset>
+            </wp:positionV>
+            <wp:extent cx="4919980" cy="2457450"/>
+            <wp:effectExtent l="0" t="0" r="0" b="0"/>
+            <wp:wrapTopAndBottom/>
+            <wp:docPr id="11" name="Picture 11" descr="E:\Documents\ShareX\Screenshots\2019-11\cb_console_runner_c1hH4oDdnN.png"/>
+            <wp:cNvGraphicFramePr>
+              <a:graphicFrameLocks xmlns:a="http://schemas.openxmlformats.org/drawingml/2006/main" noChangeAspect="1"/>
+            </wp:cNvGraphicFramePr>
+            <a:graphic xmlns:a="http://schemas.openxmlformats.org/drawingml/2006/main">
+              <a:graphicData uri="http://schemas.openxmlformats.org/drawingml/2006/picture">
+                <pic:pic xmlns:pic="http://schemas.openxmlformats.org/drawingml/2006/picture">
+                  <pic:nvPicPr>
+                    <pic:cNvPr id="0" name="Picture 6" descr="E:\Documents\ShareX\Screenshots\2019-11\cb_console_runner_c1hH4oDdnN.png"/>
+                    <pic:cNvPicPr>
+                      <a:picLocks noChangeAspect="1" noChangeArrowheads="1"/>
+                    </pic:cNvPicPr>
+                  </pic:nvPicPr>
+                  <pic:blipFill>
+                    <a:blip r:embed="rId16">
+                      <a:extLst>
+                        <a:ext uri="{28A0092B-C50C-407E-A947-70E740481C1C}">
+                          <a14:useLocalDpi xmlns:a14="http://schemas.microsoft.com/office/drawing/2010/main" val="0"/>
+                        </a:ext>
+                      </a:extLst>
+                    </a:blip>
+                    <a:srcRect/>
+                    <a:stretch>
+                      <a:fillRect/>
+                    </a:stretch>
+                  </pic:blipFill>
+                  <pic:spPr bwMode="auto">
+                    <a:xfrm>
+                      <a:off x="0" y="0"/>
+                      <a:ext cx="4919980" cy="2457450"/>
+                    </a:xfrm>
+                    <a:prstGeom prst="rect">
+                      <a:avLst/>
+                    </a:prstGeom>
+                    <a:noFill/>
+                    <a:ln>
+                      <a:noFill/>
+                    </a:ln>
+                  </pic:spPr>
+                </pic:pic>
+              </a:graphicData>
+            </a:graphic>
+            <wp14:sizeRelH relativeFrom="margin">
+              <wp14:pctWidth>0</wp14:pctWidth>
+            </wp14:sizeRelH>
+            <wp14:sizeRelV relativeFrom="margin">
+              <wp14:pctHeight>0</wp14:pctHeight>
+            </wp14:sizeRelV>
+          </wp:anchor>
+        </w:drawing>
+      </w:r>
+      <w:r>
+        <w:rPr>
+          <w:rFonts w:ascii="Times New Roman" w:hAnsi="Times New Roman" w:cs="Times New Roman"/>
+          <w:sz w:val="24"/>
+          <w:szCs w:val="24"/>
+        </w:rPr>
+        <w:t xml:space="preserve">“rename </w:t>
+      </w:r>
+      <w:proofErr w:type="spellStart"/>
+      <w:proofErr w:type="gramStart"/>
+      <w:r>
+        <w:rPr>
+          <w:rFonts w:ascii="Times New Roman" w:hAnsi="Times New Roman" w:cs="Times New Roman"/>
+          <w:sz w:val="24"/>
+          <w:szCs w:val="24"/>
+        </w:rPr>
+        <w:t>file.extension</w:t>
+      </w:r>
+      <w:proofErr w:type="spellEnd"/>
+      <w:proofErr w:type="gramEnd"/>
+      <w:r>
+        <w:rPr>
+          <w:rFonts w:ascii="Times New Roman" w:hAnsi="Times New Roman" w:cs="Times New Roman"/>
+          <w:sz w:val="24"/>
+          <w:szCs w:val="24"/>
+        </w:rPr>
+        <w:t xml:space="preserve"> </w:t>
+      </w:r>
+      <w:proofErr w:type="spellStart"/>
+      <w:r>
+        <w:rPr>
+          <w:rFonts w:ascii="Times New Roman" w:hAnsi="Times New Roman" w:cs="Times New Roman"/>
+          <w:sz w:val="24"/>
+          <w:szCs w:val="24"/>
+        </w:rPr>
+        <w:t>newFileName</w:t>
+      </w:r>
+      <w:proofErr w:type="spellEnd"/>
+      <w:r>
+        <w:rPr>
+          <w:rFonts w:ascii="Times New Roman" w:hAnsi="Times New Roman" w:cs="Times New Roman"/>
+          <w:sz w:val="24"/>
+          <w:szCs w:val="24"/>
+        </w:rPr>
+        <w:t>” – renames the f</w:t>
+      </w:r>
+      <w:r>
+        <w:rPr>
+          <w:rFonts w:ascii="Times New Roman" w:hAnsi="Times New Roman" w:cs="Times New Roman"/>
+          <w:sz w:val="24"/>
+          <w:szCs w:val="24"/>
+        </w:rPr>
+        <w:t xml:space="preserve">ile specified by </w:t>
+      </w:r>
+      <w:proofErr w:type="spellStart"/>
+      <w:r>
+        <w:rPr>
+          <w:rFonts w:ascii="Times New Roman" w:hAnsi="Times New Roman" w:cs="Times New Roman"/>
+          <w:sz w:val="24"/>
+          <w:szCs w:val="24"/>
+        </w:rPr>
+        <w:t>file.extension</w:t>
+      </w:r>
+      <w:proofErr w:type="spellEnd"/>
+      <w:r>
+        <w:rPr>
+          <w:rFonts w:ascii="Times New Roman" w:hAnsi="Times New Roman" w:cs="Times New Roman"/>
+          <w:sz w:val="24"/>
+          <w:szCs w:val="24"/>
+        </w:rPr>
+        <w:t xml:space="preserve"> to </w:t>
+      </w:r>
+      <w:proofErr w:type="spellStart"/>
+      <w:r>
+        <w:rPr>
+          <w:rFonts w:ascii="Times New Roman" w:hAnsi="Times New Roman" w:cs="Times New Roman"/>
+          <w:sz w:val="24"/>
+          <w:szCs w:val="24"/>
+        </w:rPr>
+        <w:t>newFileName</w:t>
+      </w:r>
+      <w:proofErr w:type="spellEnd"/>
+      <w:r>
+        <w:rPr>
+          <w:rFonts w:ascii="Times New Roman" w:hAnsi="Times New Roman" w:cs="Times New Roman"/>
+          <w:sz w:val="24"/>
+          <w:szCs w:val="24"/>
+        </w:rPr>
+        <w:t>. Extension is carried over.</w:t>
+      </w:r>
+    </w:p>
+    <w:p>
+      <w:pPr>
+        <w:spacing w:after="0" w:line="240" w:lineRule="auto"/>
+        <w:jc w:val="both"/>
+        <w:rPr>
+          <w:rFonts w:ascii="Times New Roman" w:hAnsi="Times New Roman" w:cs="Times New Roman"/>
+          <w:sz w:val="24"/>
+          <w:szCs w:val="24"/>
+        </w:rPr>
+      </w:pPr>
+    </w:p>
+    <w:p>
+      <w:pPr>
+        <w:spacing w:after="0" w:line="240" w:lineRule="auto"/>
+        <w:jc w:val="both"/>
+        <w:rPr>
+          <w:rFonts w:ascii="Times New Roman" w:hAnsi="Times New Roman" w:cs="Times New Roman"/>
+          <w:sz w:val="24"/>
+          <w:szCs w:val="24"/>
+        </w:rPr>
+      </w:pPr>
+      <w:r>
+        <w:rPr>
+          <w:rFonts w:ascii="Times New Roman" w:hAnsi="Times New Roman" w:cs="Times New Roman"/>
+          <w:b/>
+          <w:sz w:val="24"/>
+          <w:szCs w:val="24"/>
+        </w:rPr>
+        <w:t>Move Command</w:t>
+      </w:r>
+    </w:p>
+    <w:p>
+      <w:pPr>
+        <w:pStyle w:val="ListParagraph"/>
+        <w:numPr>
+          <w:ilvl w:val="0"/>
+          <w:numId w:val="17"/>
+        </w:numPr>
+        <w:spacing w:after="0" w:line="240" w:lineRule="auto"/>
+        <w:jc w:val="both"/>
+        <w:rPr>
+          <w:rFonts w:ascii="Times New Roman" w:hAnsi="Times New Roman" w:cs="Times New Roman"/>
+          <w:sz w:val="24"/>
+          <w:szCs w:val="24"/>
+        </w:rPr>
+      </w:pPr>
+      <w:r>
+        <w:rPr>
+          <w:rFonts w:ascii="Times New Roman" w:hAnsi="Times New Roman" w:cs="Times New Roman"/>
+          <w:sz w:val="24"/>
+          <w:szCs w:val="24"/>
+        </w:rPr>
+        <w:t>“move -h” – Display help</w:t>
+      </w:r>
+    </w:p>
+    <w:p>
+      <w:pPr>
+        <w:pStyle w:val="ListParagraph"/>
+        <w:numPr>
+          <w:ilvl w:val="0"/>
+          <w:numId w:val="17"/>
+        </w:numPr>
+        <w:spacing w:after="0" w:line="240" w:lineRule="auto"/>
+        <w:jc w:val="both"/>
+        <w:rPr>
+          <w:rFonts w:ascii="Times New Roman" w:hAnsi="Times New Roman" w:cs="Times New Roman"/>
+          <w:sz w:val="24"/>
+          <w:szCs w:val="24"/>
+        </w:rPr>
+      </w:pPr>
+      <w:r>
+        <w:rPr>
+          <w:rFonts w:ascii="Times New Roman" w:hAnsi="Times New Roman" w:cs="Times New Roman"/>
+          <w:sz w:val="24"/>
+          <w:szCs w:val="24"/>
+        </w:rPr>
+        <w:t>3 steps to move a file:</w:t>
+      </w:r>
+    </w:p>
+    <w:p>
+      <w:pPr>
+        <w:pStyle w:val="ListParagraph"/>
+        <w:numPr>
+          <w:ilvl w:val="1"/>
+          <w:numId w:val="17"/>
+        </w:numPr>
+        <w:spacing w:after="0" w:line="240" w:lineRule="auto"/>
+        <w:jc w:val="both"/>
+        <w:rPr>
+          <w:rFonts w:ascii="Times New Roman" w:hAnsi="Times New Roman" w:cs="Times New Roman"/>
+          <w:sz w:val="24"/>
+          <w:szCs w:val="24"/>
+        </w:rPr>
+      </w:pPr>
+      <w:r>
+        <w:rPr>
+          <w:rFonts w:ascii="Times New Roman" w:hAnsi="Times New Roman" w:cs="Times New Roman"/>
+          <w:sz w:val="24"/>
+          <w:szCs w:val="24"/>
+        </w:rPr>
+        <w:t xml:space="preserve">“move </w:t>
+      </w:r>
+      <w:proofErr w:type="spellStart"/>
+      <w:proofErr w:type="gramStart"/>
+      <w:r>
+        <w:rPr>
+          <w:rFonts w:ascii="Times New Roman" w:hAnsi="Times New Roman" w:cs="Times New Roman"/>
+          <w:sz w:val="24"/>
+          <w:szCs w:val="24"/>
+        </w:rPr>
+        <w:t>file.extension</w:t>
+      </w:r>
+      <w:proofErr w:type="spellEnd"/>
+      <w:proofErr w:type="gramEnd"/>
+      <w:r>
+        <w:rPr>
+          <w:rFonts w:ascii="Times New Roman" w:hAnsi="Times New Roman" w:cs="Times New Roman"/>
+          <w:sz w:val="24"/>
+          <w:szCs w:val="24"/>
+        </w:rPr>
+        <w:t xml:space="preserve">” – </w:t>
+      </w:r>
+      <w:proofErr w:type="spellStart"/>
+      <w:r>
+        <w:rPr>
+          <w:rFonts w:ascii="Times New Roman" w:hAnsi="Times New Roman" w:cs="Times New Roman"/>
+          <w:sz w:val="24"/>
+          <w:szCs w:val="24"/>
+        </w:rPr>
+        <w:t>file.extension</w:t>
+      </w:r>
+      <w:proofErr w:type="spellEnd"/>
+      <w:r>
+        <w:rPr>
+          <w:rFonts w:ascii="Times New Roman" w:hAnsi="Times New Roman" w:cs="Times New Roman"/>
+          <w:sz w:val="24"/>
+          <w:szCs w:val="24"/>
+        </w:rPr>
+        <w:t xml:space="preserve"> specifies the file to be moved</w:t>
+      </w:r>
+    </w:p>
+    <w:p>
+      <w:pPr>
+        <w:pStyle w:val="ListParagraph"/>
+        <w:numPr>
+          <w:ilvl w:val="1"/>
+          <w:numId w:val="17"/>
+        </w:numPr>
+        <w:spacing w:after="0" w:line="240" w:lineRule="auto"/>
+        <w:jc w:val="both"/>
+        <w:rPr>
+          <w:rFonts w:ascii="Times New Roman" w:hAnsi="Times New Roman" w:cs="Times New Roman"/>
+          <w:sz w:val="24"/>
+          <w:szCs w:val="24"/>
+        </w:rPr>
+      </w:pPr>
+      <w:r>
+        <w:rPr>
+          <w:rFonts w:ascii="Times New Roman" w:hAnsi="Times New Roman" w:cs="Times New Roman"/>
+          <w:sz w:val="24"/>
+          <w:szCs w:val="24"/>
+        </w:rPr>
+        <w:t>Using CMD functionalities, move to desired destination location</w:t>
+      </w:r>
+    </w:p>
+    <w:p>
+      <w:pPr>
+        <w:pStyle w:val="ListParagraph"/>
+        <w:numPr>
+          <w:ilvl w:val="1"/>
+          <w:numId w:val="17"/>
+        </w:numPr>
+        <w:spacing w:after="0" w:line="240" w:lineRule="auto"/>
+        <w:jc w:val="both"/>
+        <w:rPr>
+          <w:rFonts w:ascii="Times New Roman" w:hAnsi="Times New Roman" w:cs="Times New Roman"/>
+          <w:sz w:val="24"/>
+          <w:szCs w:val="24"/>
+        </w:rPr>
+      </w:pPr>
+      <w:r>
+        <w:rPr>
+          <w:rFonts w:ascii="Times New Roman" w:hAnsi="Times New Roman" w:cs="Times New Roman"/>
+          <w:sz w:val="24"/>
+          <w:szCs w:val="24"/>
+        </w:rPr>
+        <w:t>“here” – To complete the operation or</w:t>
+      </w:r>
+    </w:p>
+    <w:p>
+      <w:pPr>
+        <w:pStyle w:val="ListParagraph"/>
+        <w:spacing w:after="0" w:line="240" w:lineRule="auto"/>
+        <w:ind w:left="1440"/>
+        <w:jc w:val="both"/>
+        <w:rPr>
+          <w:rFonts w:ascii="Times New Roman" w:hAnsi="Times New Roman" w:cs="Times New Roman"/>
+          <w:sz w:val="24"/>
+          <w:szCs w:val="24"/>
+        </w:rPr>
+      </w:pPr>
+      <w:r>
+        <w:rPr>
+          <w:rFonts w:ascii="Times New Roman" w:hAnsi="Times New Roman" w:cs="Times New Roman"/>
+          <w:sz w:val="24"/>
+          <w:szCs w:val="24"/>
+        </w:rPr>
+        <w:t>“cancel” – To cancel the operation</w:t>
+      </w:r>
+    </w:p>
+    <w:p>
+      <w:pPr>
+        <w:spacing w:after="0" w:line="240" w:lineRule="auto"/>
+        <w:jc w:val="both"/>
+        <w:rPr>
+          <w:rFonts w:ascii="Times New Roman" w:hAnsi="Times New Roman" w:cs="Times New Roman"/>
+          <w:sz w:val="24"/>
+          <w:szCs w:val="24"/>
+        </w:rPr>
+      </w:pPr>
+    </w:p>
+    <w:p>
+      <w:pPr>
+        <w:spacing w:after="0" w:line="240" w:lineRule="auto"/>
+        <w:jc w:val="both"/>
+        <w:rPr>
+          <w:rFonts w:ascii="Times New Roman" w:hAnsi="Times New Roman" w:cs="Times New Roman"/>
+          <w:sz w:val="24"/>
+          <w:szCs w:val="24"/>
+        </w:rPr>
+      </w:pPr>
+    </w:p>
+    <w:p>
+      <w:pPr>
+        <w:spacing w:after="0" w:line="240" w:lineRule="auto"/>
+        <w:jc w:val="both"/>
+        <w:rPr>
+          <w:rFonts w:ascii="Times New Roman" w:hAnsi="Times New Roman" w:cs="Times New Roman"/>
+          <w:sz w:val="24"/>
+          <w:szCs w:val="24"/>
+        </w:rPr>
+      </w:pPr>
+      <w:r>
+        <w:rPr>
+          <w:rFonts w:ascii="Times New Roman" w:hAnsi="Times New Roman" w:cs="Times New Roman"/>
+          <w:noProof/>
+          <w:sz w:val="24"/>
+          <w:szCs w:val="24"/>
+        </w:rPr>
+        <w:lastRenderedPageBreak/>
+        <w:drawing>
+          <wp:anchor distT="0" distB="0" distL="114300" distR="114300" simplePos="0" relativeHeight="251659264" behindDoc="0" locked="0" layoutInCell="1" allowOverlap="1" wp14:anchorId="5BBC3963" wp14:editId="4BBC0864">
+            <wp:simplePos x="0" y="0"/>
+            <wp:positionH relativeFrom="column">
+              <wp:posOffset>0</wp:posOffset>
+            </wp:positionH>
+            <wp:positionV relativeFrom="paragraph">
+              <wp:posOffset>0</wp:posOffset>
+            </wp:positionV>
+            <wp:extent cx="5085715" cy="2540000"/>
+            <wp:effectExtent l="0" t="0" r="0" b="0"/>
+            <wp:wrapTopAndBottom/>
+            <wp:docPr id="12" name="Picture 12" descr="E:\Documents\ShareX\Screenshots\2019-11\cb_console_runner_GfdC6MaFyc.png"/>
+            <wp:cNvGraphicFramePr>
+              <a:graphicFrameLocks xmlns:a="http://schemas.openxmlformats.org/drawingml/2006/main" noChangeAspect="1"/>
+            </wp:cNvGraphicFramePr>
+            <a:graphic xmlns:a="http://schemas.openxmlformats.org/drawingml/2006/main">
+              <a:graphicData uri="http://schemas.openxmlformats.org/drawingml/2006/picture">
+                <pic:pic xmlns:pic="http://schemas.openxmlformats.org/drawingml/2006/picture">
+                  <pic:nvPicPr>
+                    <pic:cNvPr id="0" name="Picture 7" descr="E:\Documents\ShareX\Screenshots\2019-11\cb_console_runner_GfdC6MaFyc.png"/>
+                    <pic:cNvPicPr>
+                      <a:picLocks noChangeAspect="1" noChangeArrowheads="1"/>
+                    </pic:cNvPicPr>
+                  </pic:nvPicPr>
+                  <pic:blipFill>
+                    <a:blip r:embed="rId17">
+                      <a:extLst>
+                        <a:ext uri="{28A0092B-C50C-407E-A947-70E740481C1C}">
+                          <a14:useLocalDpi xmlns:a14="http://schemas.microsoft.com/office/drawing/2010/main" val="0"/>
+                        </a:ext>
+                      </a:extLst>
+                    </a:blip>
+                    <a:srcRect/>
+                    <a:stretch>
+                      <a:fillRect/>
+                    </a:stretch>
+                  </pic:blipFill>
+                  <pic:spPr bwMode="auto">
+                    <a:xfrm>
+                      <a:off x="0" y="0"/>
+                      <a:ext cx="5085715" cy="2540000"/>
+                    </a:xfrm>
+                    <a:prstGeom prst="rect">
+                      <a:avLst/>
+                    </a:prstGeom>
+                    <a:noFill/>
+                    <a:ln>
+                      <a:noFill/>
+                    </a:ln>
+                  </pic:spPr>
+                </pic:pic>
+              </a:graphicData>
+            </a:graphic>
+            <wp14:sizeRelH relativeFrom="margin">
+              <wp14:pctWidth>0</wp14:pctWidth>
+            </wp14:sizeRelH>
+            <wp14:sizeRelV relativeFrom="margin">
+              <wp14:pctHeight>0</wp14:pctHeight>
+            </wp14:sizeRelV>
+          </wp:anchor>
+        </w:drawing>
+      </w:r>
+    </w:p>
+    <w:p>
+      <w:pPr>
+        <w:spacing w:after="0" w:line="240" w:lineRule="auto"/>
+        <w:jc w:val="both"/>
+        <w:rPr>
+          <w:rFonts w:ascii="Times New Roman" w:hAnsi="Times New Roman" w:cs="Times New Roman"/>
+          <w:b/>
+          <w:sz w:val="24"/>
+          <w:szCs w:val="24"/>
+        </w:rPr>
+      </w:pPr>
+      <w:r>
+        <w:rPr>
+          <w:rFonts w:ascii="Times New Roman" w:hAnsi="Times New Roman" w:cs="Times New Roman"/>
+          <w:b/>
+          <w:sz w:val="24"/>
+          <w:szCs w:val="24"/>
+        </w:rPr>
+        <w:t>Modify Command</w:t>
+      </w:r>
+    </w:p>
+    <w:p>
+      <w:pPr>
+        <w:pStyle w:val="ListParagraph"/>
+        <w:numPr>
+          <w:ilvl w:val="0"/>
+          <w:numId w:val="19"/>
+        </w:numPr>
+        <w:spacing w:after="0" w:line="240" w:lineRule="auto"/>
+        <w:jc w:val="both"/>
+        <w:rPr>
+          <w:rFonts w:ascii="Times New Roman" w:hAnsi="Times New Roman" w:cs="Times New Roman"/>
+          <w:sz w:val="24"/>
+          <w:szCs w:val="24"/>
+        </w:rPr>
+      </w:pPr>
+      <w:r>
+        <w:rPr>
+          <w:rFonts w:ascii="Times New Roman" w:hAnsi="Times New Roman" w:cs="Times New Roman"/>
+          <w:sz w:val="24"/>
+          <w:szCs w:val="24"/>
+        </w:rPr>
+        <w:t>“modify -h” – Display help</w:t>
+      </w:r>
+    </w:p>
+    <w:p>
+      <w:pPr>
+        <w:spacing w:after="0" w:line="240" w:lineRule="auto"/>
+        <w:jc w:val="both"/>
+        <w:rPr>
+          <w:rFonts w:ascii="Times New Roman" w:hAnsi="Times New Roman" w:cs="Times New Roman"/>
+          <w:sz w:val="24"/>
+          <w:szCs w:val="24"/>
+        </w:rPr>
+      </w:pPr>
+      <w:r>
+        <w:rPr>
+          <w:rFonts w:ascii="Times New Roman" w:hAnsi="Times New Roman" w:cs="Times New Roman"/>
+          <w:sz w:val="24"/>
+          <w:szCs w:val="24"/>
+        </w:rPr>
+        <w:t>4 sub commands:</w:t>
+      </w:r>
+    </w:p>
+    <w:p>
+      <w:pPr>
+        <w:pStyle w:val="ListParagraph"/>
+        <w:numPr>
+          <w:ilvl w:val="0"/>
+          <w:numId w:val="18"/>
+        </w:numPr>
+        <w:spacing w:after="0" w:line="240" w:lineRule="auto"/>
+        <w:jc w:val="both"/>
+        <w:rPr>
+          <w:rFonts w:ascii="Times New Roman" w:hAnsi="Times New Roman" w:cs="Times New Roman"/>
+          <w:sz w:val="24"/>
+          <w:szCs w:val="24"/>
+        </w:rPr>
+      </w:pPr>
+      <w:r>
+        <w:rPr>
+          <w:rFonts w:ascii="Times New Roman" w:hAnsi="Times New Roman" w:cs="Times New Roman"/>
+          <w:noProof/>
+          <w:sz w:val="24"/>
+          <w:szCs w:val="24"/>
+        </w:rPr>
+        <w:drawing>
+          <wp:anchor distT="0" distB="0" distL="114300" distR="114300" simplePos="0" relativeHeight="251664384" behindDoc="0" locked="0" layoutInCell="1" allowOverlap="1" wp14:anchorId="01427810" wp14:editId="079ABB40">
+            <wp:simplePos x="0" y="0"/>
+            <wp:positionH relativeFrom="column">
+              <wp:posOffset>0</wp:posOffset>
+            </wp:positionH>
+            <wp:positionV relativeFrom="paragraph">
+              <wp:posOffset>478790</wp:posOffset>
+            </wp:positionV>
+            <wp:extent cx="5085715" cy="728345"/>
+            <wp:effectExtent l="0" t="0" r="0" b="0"/>
+            <wp:wrapTopAndBottom/>
+            <wp:docPr id="13" name="Picture 13" descr="E:\Documents\ShareX\Screenshots\2019-11\cb_console_runner_5CSrvE9HIh.png"/>
+            <wp:cNvGraphicFramePr>
+              <a:graphicFrameLocks xmlns:a="http://schemas.openxmlformats.org/drawingml/2006/main" noChangeAspect="1"/>
+            </wp:cNvGraphicFramePr>
+            <a:graphic xmlns:a="http://schemas.openxmlformats.org/drawingml/2006/main">
+              <a:graphicData uri="http://schemas.openxmlformats.org/drawingml/2006/picture">
+                <pic:pic xmlns:pic="http://schemas.openxmlformats.org/drawingml/2006/picture">
+                  <pic:nvPicPr>
+                    <pic:cNvPr id="0" name="Picture 8" descr="E:\Documents\ShareX\Screenshots\2019-11\cb_console_runner_5CSrvE9HIh.png"/>
+                    <pic:cNvPicPr>
+                      <a:picLocks noChangeAspect="1" noChangeArrowheads="1"/>
+                    </pic:cNvPicPr>
+                  </pic:nvPicPr>
+                  <pic:blipFill>
+                    <a:blip r:embed="rId18">
+                      <a:extLst>
+                        <a:ext uri="{28A0092B-C50C-407E-A947-70E740481C1C}">
+                          <a14:useLocalDpi xmlns:a14="http://schemas.microsoft.com/office/drawing/2010/main" val="0"/>
+                        </a:ext>
+                      </a:extLst>
+                    </a:blip>
+                    <a:srcRect/>
+                    <a:stretch>
+                      <a:fillRect/>
+                    </a:stretch>
+                  </pic:blipFill>
+                  <pic:spPr bwMode="auto">
+                    <a:xfrm>
+                      <a:off x="0" y="0"/>
+                      <a:ext cx="5085715" cy="728345"/>
+                    </a:xfrm>
+                    <a:prstGeom prst="rect">
+                      <a:avLst/>
+                    </a:prstGeom>
+                    <a:noFill/>
+                    <a:ln>
+                      <a:noFill/>
+                    </a:ln>
+                  </pic:spPr>
+                </pic:pic>
+              </a:graphicData>
+            </a:graphic>
+            <wp14:sizeRelH relativeFrom="margin">
+              <wp14:pctWidth>0</wp14:pctWidth>
+            </wp14:sizeRelH>
+            <wp14:sizeRelV relativeFrom="margin">
+              <wp14:pctHeight>0</wp14:pctHeight>
+            </wp14:sizeRelV>
+          </wp:anchor>
+        </w:drawing>
+      </w:r>
+      <w:r>
+        <w:rPr>
+          <w:rFonts w:ascii="Times New Roman" w:hAnsi="Times New Roman" w:cs="Times New Roman"/>
+          <w:sz w:val="24"/>
+          <w:szCs w:val="24"/>
+        </w:rPr>
+        <w:t xml:space="preserve">“modify </w:t>
+      </w:r>
+      <w:r>
+        <w:rPr>
+          <w:rFonts w:ascii="Times New Roman" w:hAnsi="Times New Roman" w:cs="Times New Roman"/>
+          <w:b/>
+          <w:sz w:val="24"/>
+          <w:szCs w:val="24"/>
+        </w:rPr>
+        <w:t>append</w:t>
+      </w:r>
+      <w:r>
+        <w:rPr>
+          <w:rFonts w:ascii="Times New Roman" w:hAnsi="Times New Roman" w:cs="Times New Roman"/>
+          <w:sz w:val="24"/>
+          <w:szCs w:val="24"/>
+        </w:rPr>
+        <w:t xml:space="preserve"> </w:t>
+      </w:r>
+      <w:proofErr w:type="spellStart"/>
+      <w:proofErr w:type="gramStart"/>
+      <w:r>
+        <w:rPr>
+          <w:rFonts w:ascii="Times New Roman" w:hAnsi="Times New Roman" w:cs="Times New Roman"/>
+          <w:sz w:val="24"/>
+          <w:szCs w:val="24"/>
+        </w:rPr>
+        <w:t>file.extension</w:t>
+      </w:r>
+      <w:proofErr w:type="spellEnd"/>
+      <w:proofErr w:type="gramEnd"/>
+      <w:r>
+        <w:rPr>
+          <w:rFonts w:ascii="Times New Roman" w:hAnsi="Times New Roman" w:cs="Times New Roman"/>
+          <w:sz w:val="24"/>
+          <w:szCs w:val="24"/>
+        </w:rPr>
+        <w:t xml:space="preserve">” – Append text to the end of the file specified by </w:t>
+      </w:r>
+      <w:proofErr w:type="spellStart"/>
+      <w:r>
+        <w:rPr>
+          <w:rFonts w:ascii="Times New Roman" w:hAnsi="Times New Roman" w:cs="Times New Roman"/>
+          <w:sz w:val="24"/>
+          <w:szCs w:val="24"/>
+        </w:rPr>
+        <w:t>file.extension</w:t>
+      </w:r>
+      <w:proofErr w:type="spellEnd"/>
+    </w:p>
+    <w:p>
+      <w:pPr>
+        <w:spacing w:after="0" w:line="240" w:lineRule="auto"/>
+        <w:jc w:val="both"/>
+        <w:rPr>
+          <w:rFonts w:ascii="Times New Roman" w:hAnsi="Times New Roman" w:cs="Times New Roman"/>
+          <w:sz w:val="24"/>
+          <w:szCs w:val="24"/>
+        </w:rPr>
+      </w:pPr>
+    </w:p>
+    <w:p>
+      <w:pPr>
+        <w:pStyle w:val="ListParagraph"/>
+        <w:numPr>
+          <w:ilvl w:val="0"/>
+          <w:numId w:val="18"/>
+        </w:numPr>
+        <w:spacing w:after="0" w:line="240" w:lineRule="auto"/>
+        <w:jc w:val="both"/>
+        <w:rPr>
+          <w:rFonts w:ascii="Times New Roman" w:hAnsi="Times New Roman" w:cs="Times New Roman"/>
+          <w:sz w:val="24"/>
+          <w:szCs w:val="24"/>
+        </w:rPr>
+      </w:pPr>
+      <w:r>
+        <w:rPr>
+          <w:rFonts w:ascii="Times New Roman" w:hAnsi="Times New Roman" w:cs="Times New Roman"/>
+          <w:noProof/>
+          <w:sz w:val="24"/>
+          <w:szCs w:val="24"/>
+        </w:rPr>
+        <w:drawing>
+          <wp:anchor distT="0" distB="0" distL="114300" distR="114300" simplePos="0" relativeHeight="251671552" behindDoc="0" locked="0" layoutInCell="1" allowOverlap="1" wp14:anchorId="2407DFCE" wp14:editId="560E2E56">
+            <wp:simplePos x="0" y="0"/>
+            <wp:positionH relativeFrom="column">
+              <wp:posOffset>0</wp:posOffset>
+            </wp:positionH>
+            <wp:positionV relativeFrom="paragraph">
+              <wp:posOffset>475615</wp:posOffset>
+            </wp:positionV>
+            <wp:extent cx="5111750" cy="644525"/>
+            <wp:effectExtent l="0" t="0" r="0" b="0"/>
+            <wp:wrapTopAndBottom/>
+            <wp:docPr id="14" name="Picture 14" descr="E:\Documents\ShareX\Screenshots\2019-11\cb_console_runner_Wx0reP8WGu.png"/>
+            <wp:cNvGraphicFramePr>
+              <a:graphicFrameLocks xmlns:a="http://schemas.openxmlformats.org/drawingml/2006/main" noChangeAspect="1"/>
+            </wp:cNvGraphicFramePr>
+            <a:graphic xmlns:a="http://schemas.openxmlformats.org/drawingml/2006/main">
+              <a:graphicData uri="http://schemas.openxmlformats.org/drawingml/2006/picture">
+                <pic:pic xmlns:pic="http://schemas.openxmlformats.org/drawingml/2006/picture">
+                  <pic:nvPicPr>
+                    <pic:cNvPr id="0" name="Picture 9" descr="E:\Documents\ShareX\Screenshots\2019-11\cb_console_runner_Wx0reP8WGu.png"/>
+                    <pic:cNvPicPr>
+                      <a:picLocks noChangeAspect="1" noChangeArrowheads="1"/>
+                    </pic:cNvPicPr>
+                  </pic:nvPicPr>
+                  <pic:blipFill>
+                    <a:blip r:embed="rId19">
+                      <a:extLst>
+                        <a:ext uri="{28A0092B-C50C-407E-A947-70E740481C1C}">
+                          <a14:useLocalDpi xmlns:a14="http://schemas.microsoft.com/office/drawing/2010/main" val="0"/>
+                        </a:ext>
+                      </a:extLst>
+                    </a:blip>
+                    <a:srcRect/>
+                    <a:stretch>
+                      <a:fillRect/>
+                    </a:stretch>
+                  </pic:blipFill>
+                  <pic:spPr bwMode="auto">
+                    <a:xfrm>
+                      <a:off x="0" y="0"/>
+                      <a:ext cx="5111750" cy="644525"/>
+                    </a:xfrm>
+                    <a:prstGeom prst="rect">
+                      <a:avLst/>
+                    </a:prstGeom>
+                    <a:noFill/>
+                    <a:ln>
+                      <a:noFill/>
+                    </a:ln>
+                  </pic:spPr>
+                </pic:pic>
+              </a:graphicData>
+            </a:graphic>
+            <wp14:sizeRelH relativeFrom="margin">
+              <wp14:pctWidth>0</wp14:pctWidth>
+            </wp14:sizeRelH>
+            <wp14:sizeRelV relativeFrom="margin">
+              <wp14:pctHeight>0</wp14:pctHeight>
+            </wp14:sizeRelV>
+          </wp:anchor>
+        </w:drawing>
+      </w:r>
+      <w:r>
+        <w:rPr>
+          <w:rFonts w:ascii="Times New Roman" w:hAnsi="Times New Roman" w:cs="Times New Roman"/>
+          <w:sz w:val="24"/>
+          <w:szCs w:val="24"/>
+        </w:rPr>
+        <w:t xml:space="preserve">“modify </w:t>
+      </w:r>
+      <w:r>
+        <w:rPr>
+          <w:rFonts w:ascii="Times New Roman" w:hAnsi="Times New Roman" w:cs="Times New Roman"/>
+          <w:b/>
+          <w:sz w:val="24"/>
+          <w:szCs w:val="24"/>
+        </w:rPr>
+        <w:t>insert</w:t>
+      </w:r>
+      <w:r>
+        <w:rPr>
+          <w:rFonts w:ascii="Times New Roman" w:hAnsi="Times New Roman" w:cs="Times New Roman"/>
+          <w:sz w:val="24"/>
+          <w:szCs w:val="24"/>
+        </w:rPr>
+        <w:t xml:space="preserve"> </w:t>
+      </w:r>
+      <w:proofErr w:type="spellStart"/>
+      <w:proofErr w:type="gramStart"/>
+      <w:r>
+        <w:rPr>
+          <w:rFonts w:ascii="Times New Roman" w:hAnsi="Times New Roman" w:cs="Times New Roman"/>
+          <w:sz w:val="24"/>
+          <w:szCs w:val="24"/>
+        </w:rPr>
+        <w:t>file.extension</w:t>
+      </w:r>
+      <w:proofErr w:type="spellEnd"/>
+      <w:proofErr w:type="gramEnd"/>
+      <w:r>
+        <w:rPr>
+          <w:rFonts w:ascii="Times New Roman" w:hAnsi="Times New Roman" w:cs="Times New Roman"/>
+          <w:sz w:val="24"/>
+          <w:szCs w:val="24"/>
+        </w:rPr>
+        <w:t xml:space="preserve">” – Append text to the file specified by </w:t>
+      </w:r>
+      <w:proofErr w:type="spellStart"/>
+      <w:r>
+        <w:rPr>
+          <w:rFonts w:ascii="Times New Roman" w:hAnsi="Times New Roman" w:cs="Times New Roman"/>
+          <w:sz w:val="24"/>
+          <w:szCs w:val="24"/>
+        </w:rPr>
+        <w:t>file.extension</w:t>
+      </w:r>
+      <w:proofErr w:type="spellEnd"/>
+      <w:r>
+        <w:rPr>
+          <w:rFonts w:ascii="Times New Roman" w:hAnsi="Times New Roman" w:cs="Times New Roman"/>
+          <w:sz w:val="24"/>
+          <w:szCs w:val="24"/>
+        </w:rPr>
+        <w:t xml:space="preserve"> starting from custom position</w:t>
+      </w:r>
+    </w:p>
+    <w:p>
+      <w:pPr>
+        <w:spacing w:after="0" w:line="240" w:lineRule="auto"/>
+        <w:jc w:val="both"/>
+        <w:rPr>
+          <w:rFonts w:ascii="Times New Roman" w:hAnsi="Times New Roman" w:cs="Times New Roman"/>
+          <w:sz w:val="24"/>
+          <w:szCs w:val="24"/>
+        </w:rPr>
+      </w:pPr>
+    </w:p>
+    <w:p>
+      <w:pPr>
+        <w:pStyle w:val="ListParagraph"/>
+        <w:numPr>
+          <w:ilvl w:val="0"/>
+          <w:numId w:val="18"/>
+        </w:numPr>
+        <w:spacing w:after="0" w:line="240" w:lineRule="auto"/>
+        <w:jc w:val="both"/>
+        <w:rPr>
+          <w:rFonts w:ascii="Times New Roman" w:hAnsi="Times New Roman" w:cs="Times New Roman"/>
+          <w:sz w:val="24"/>
+          <w:szCs w:val="24"/>
+        </w:rPr>
+      </w:pPr>
+      <w:r>
+        <w:rPr>
+          <w:rFonts w:ascii="Times New Roman" w:hAnsi="Times New Roman" w:cs="Times New Roman"/>
+          <w:noProof/>
+          <w:sz w:val="24"/>
+          <w:szCs w:val="24"/>
+        </w:rPr>
+        <w:drawing>
+          <wp:anchor distT="0" distB="0" distL="114300" distR="114300" simplePos="0" relativeHeight="251676672" behindDoc="0" locked="0" layoutInCell="1" allowOverlap="1" wp14:anchorId="1AAA36DE" wp14:editId="791479E6">
+            <wp:simplePos x="0" y="0"/>
+            <wp:positionH relativeFrom="column">
+              <wp:posOffset>0</wp:posOffset>
+            </wp:positionH>
+            <wp:positionV relativeFrom="paragraph">
+              <wp:posOffset>460375</wp:posOffset>
+            </wp:positionV>
+            <wp:extent cx="5124450" cy="372289"/>
+            <wp:effectExtent l="0" t="0" r="0" b="0"/>
+            <wp:wrapTopAndBottom/>
+            <wp:docPr id="15" name="Picture 15" descr="E:\Documents\ShareX\Screenshots\2019-11\cb_console_runner_mmxqtUGknt.png"/>
+            <wp:cNvGraphicFramePr>
+              <a:graphicFrameLocks xmlns:a="http://schemas.openxmlformats.org/drawingml/2006/main" noChangeAspect="1"/>
+            </wp:cNvGraphicFramePr>
+            <a:graphic xmlns:a="http://schemas.openxmlformats.org/drawingml/2006/main">
+              <a:graphicData uri="http://schemas.openxmlformats.org/drawingml/2006/picture">
+                <pic:pic xmlns:pic="http://schemas.openxmlformats.org/drawingml/2006/picture">
+                  <pic:nvPicPr>
+                    <pic:cNvPr id="0" name="Picture 10" descr="E:\Documents\ShareX\Screenshots\2019-11\cb_console_runner_mmxqtUGknt.png"/>
+                    <pic:cNvPicPr>
+                      <a:picLocks noChangeAspect="1" noChangeArrowheads="1"/>
+                    </pic:cNvPicPr>
+                  </pic:nvPicPr>
+                  <pic:blipFill>
+                    <a:blip r:embed="rId20">
+                      <a:extLst>
+                        <a:ext uri="{28A0092B-C50C-407E-A947-70E740481C1C}">
+                          <a14:useLocalDpi xmlns:a14="http://schemas.microsoft.com/office/drawing/2010/main" val="0"/>
+                        </a:ext>
+                      </a:extLst>
+                    </a:blip>
+                    <a:srcRect/>
+                    <a:stretch>
+                      <a:fillRect/>
+                    </a:stretch>
+                  </pic:blipFill>
+                  <pic:spPr bwMode="auto">
+                    <a:xfrm>
+                      <a:off x="0" y="0"/>
+                      <a:ext cx="5124450" cy="372289"/>
+                    </a:xfrm>
+                    <a:prstGeom prst="rect">
+                      <a:avLst/>
+                    </a:prstGeom>
+                    <a:noFill/>
+                    <a:ln>
+                      <a:noFill/>
+                    </a:ln>
+                  </pic:spPr>
+                </pic:pic>
+              </a:graphicData>
+            </a:graphic>
+          </wp:anchor>
+        </w:drawing>
+      </w:r>
+      <w:r>
+        <w:rPr>
+          <w:rFonts w:ascii="Times New Roman" w:hAnsi="Times New Roman" w:cs="Times New Roman"/>
+          <w:sz w:val="24"/>
+          <w:szCs w:val="24"/>
+        </w:rPr>
+        <w:t xml:space="preserve">“modify </w:t>
+      </w:r>
+      <w:r>
+        <w:rPr>
+          <w:rFonts w:ascii="Times New Roman" w:hAnsi="Times New Roman" w:cs="Times New Roman"/>
+          <w:b/>
+          <w:sz w:val="24"/>
+          <w:szCs w:val="24"/>
+        </w:rPr>
+        <w:t>remove</w:t>
+      </w:r>
+      <w:r>
+        <w:rPr>
+          <w:rFonts w:ascii="Times New Roman" w:hAnsi="Times New Roman" w:cs="Times New Roman"/>
+          <w:sz w:val="24"/>
+          <w:szCs w:val="24"/>
+        </w:rPr>
+        <w:t xml:space="preserve"> </w:t>
+      </w:r>
+      <w:proofErr w:type="spellStart"/>
+      <w:proofErr w:type="gramStart"/>
+      <w:r>
+        <w:rPr>
+          <w:rFonts w:ascii="Times New Roman" w:hAnsi="Times New Roman" w:cs="Times New Roman"/>
+          <w:sz w:val="24"/>
+          <w:szCs w:val="24"/>
+        </w:rPr>
+        <w:t>file.extension</w:t>
+      </w:r>
+      <w:proofErr w:type="spellEnd"/>
+      <w:proofErr w:type="gramEnd"/>
+      <w:r>
+        <w:rPr>
+          <w:rFonts w:ascii="Times New Roman" w:hAnsi="Times New Roman" w:cs="Times New Roman"/>
+          <w:sz w:val="24"/>
+          <w:szCs w:val="24"/>
+        </w:rPr>
+        <w:t xml:space="preserve">” – Removes all text from the file specified by </w:t>
+      </w:r>
+      <w:proofErr w:type="spellStart"/>
+      <w:r>
+        <w:rPr>
+          <w:rFonts w:ascii="Times New Roman" w:hAnsi="Times New Roman" w:cs="Times New Roman"/>
+          <w:sz w:val="24"/>
+          <w:szCs w:val="24"/>
+        </w:rPr>
+        <w:t>file.extension</w:t>
+      </w:r>
+      <w:proofErr w:type="spellEnd"/>
+    </w:p>
+    <w:p>
+      <w:pPr>
+        <w:spacing w:after="0" w:line="240" w:lineRule="auto"/>
+        <w:jc w:val="both"/>
+        <w:rPr>
+          <w:rFonts w:ascii="Times New Roman" w:hAnsi="Times New Roman" w:cs="Times New Roman"/>
+          <w:sz w:val="24"/>
+          <w:szCs w:val="24"/>
+        </w:rPr>
+      </w:pPr>
+    </w:p>
+    <w:p>
+      <w:pPr>
+        <w:pStyle w:val="ListParagraph"/>
+        <w:numPr>
+          <w:ilvl w:val="0"/>
+          <w:numId w:val="18"/>
+        </w:numPr>
+        <w:spacing w:after="0" w:line="240" w:lineRule="auto"/>
+        <w:jc w:val="both"/>
+        <w:rPr>
+          <w:rFonts w:ascii="Times New Roman" w:hAnsi="Times New Roman" w:cs="Times New Roman"/>
+          <w:sz w:val="24"/>
+          <w:szCs w:val="24"/>
+        </w:rPr>
+      </w:pPr>
+      <w:r>
+        <w:rPr>
+          <w:rFonts w:ascii="Times New Roman" w:hAnsi="Times New Roman" w:cs="Times New Roman"/>
+          <w:sz w:val="24"/>
+          <w:szCs w:val="24"/>
+        </w:rPr>
+        <w:t xml:space="preserve">“modify </w:t>
+      </w:r>
+      <w:r>
+        <w:rPr>
+          <w:rFonts w:ascii="Times New Roman" w:hAnsi="Times New Roman" w:cs="Times New Roman"/>
+          <w:b/>
+          <w:sz w:val="24"/>
+          <w:szCs w:val="24"/>
+        </w:rPr>
+        <w:t>display</w:t>
+      </w:r>
+      <w:r>
+        <w:rPr>
+          <w:rFonts w:ascii="Times New Roman" w:hAnsi="Times New Roman" w:cs="Times New Roman"/>
+          <w:sz w:val="24"/>
+          <w:szCs w:val="24"/>
+        </w:rPr>
+        <w:t xml:space="preserve"> </w:t>
+      </w:r>
+      <w:proofErr w:type="spellStart"/>
+      <w:proofErr w:type="gramStart"/>
+      <w:r>
+        <w:rPr>
+          <w:rFonts w:ascii="Times New Roman" w:hAnsi="Times New Roman" w:cs="Times New Roman"/>
+          <w:sz w:val="24"/>
+          <w:szCs w:val="24"/>
+        </w:rPr>
+        <w:t>file.extension</w:t>
+      </w:r>
+      <w:proofErr w:type="spellEnd"/>
+      <w:proofErr w:type="gramEnd"/>
+      <w:r>
+        <w:rPr>
+          <w:rFonts w:ascii="Times New Roman" w:hAnsi="Times New Roman" w:cs="Times New Roman"/>
+          <w:sz w:val="24"/>
+          <w:szCs w:val="24"/>
+        </w:rPr>
+        <w:t xml:space="preserve">” – Displays the content of the file specified by </w:t>
+      </w:r>
+      <w:proofErr w:type="spellStart"/>
+      <w:r>
+        <w:rPr>
+          <w:rFonts w:ascii="Times New Roman" w:hAnsi="Times New Roman" w:cs="Times New Roman"/>
+          <w:sz w:val="24"/>
+          <w:szCs w:val="24"/>
+        </w:rPr>
+        <w:t>file.extension</w:t>
+      </w:r>
+      <w:proofErr w:type="spellEnd"/>
+    </w:p>
+    <w:p>
+      <w:pPr>
+        <w:spacing w:after="0" w:line="240" w:lineRule="auto"/>
+        <w:jc w:val="both"/>
+        <w:rPr>
+          <w:rFonts w:ascii="Times New Roman" w:hAnsi="Times New Roman" w:cs="Times New Roman"/>
+          <w:sz w:val="24"/>
+          <w:szCs w:val="24"/>
+        </w:rPr>
+      </w:pPr>
+    </w:p>
+    <w:p>
+      <w:pPr>
+        <w:spacing w:after="0" w:line="240" w:lineRule="auto"/>
+        <w:jc w:val="both"/>
+        <w:rPr>
+          <w:rFonts w:ascii="Times New Roman" w:hAnsi="Times New Roman" w:cs="Times New Roman"/>
+          <w:sz w:val="24"/>
+          <w:szCs w:val="24"/>
+        </w:rPr>
+      </w:pPr>
+    </w:p>
+    <w:p>
+      <w:pPr>
+        <w:spacing w:after="0" w:line="240" w:lineRule="auto"/>
+        <w:jc w:val="both"/>
+        <w:rPr>
+          <w:rFonts w:ascii="Times New Roman" w:hAnsi="Times New Roman" w:cs="Times New Roman"/>
+          <w:sz w:val="24"/>
+          <w:szCs w:val="24"/>
+        </w:rPr>
+      </w:pPr>
+    </w:p>
+    <w:p>
+      <w:pPr>
+        <w:spacing w:after="0" w:line="240" w:lineRule="auto"/>
+        <w:jc w:val="both"/>
+        <w:rPr>
+          <w:rFonts w:ascii="Times New Roman" w:hAnsi="Times New Roman" w:cs="Times New Roman"/>
+          <w:sz w:val="24"/>
+          <w:szCs w:val="24"/>
+        </w:rPr>
+      </w:pPr>
+    </w:p>
+    <w:p>
+      <w:pPr>
+        <w:spacing w:after="0" w:line="240" w:lineRule="auto"/>
+        <w:jc w:val="both"/>
+        <w:rPr>
+          <w:rFonts w:ascii="Times New Roman" w:hAnsi="Times New Roman" w:cs="Times New Roman"/>
+          <w:sz w:val="24"/>
+          <w:szCs w:val="24"/>
+        </w:rPr>
+      </w:pPr>
+      <w:r>
+        <w:rPr>
+          <w:rFonts w:ascii="Times New Roman" w:hAnsi="Times New Roman" w:cs="Times New Roman"/>
+          <w:noProof/>
+          <w:sz w:val="24"/>
+          <w:szCs w:val="24"/>
+        </w:rPr>
+        <w:lastRenderedPageBreak/>
+        <w:drawing>
+          <wp:anchor distT="0" distB="0" distL="114300" distR="114300" simplePos="0" relativeHeight="251684864" behindDoc="0" locked="0" layoutInCell="1" allowOverlap="1" wp14:anchorId="2F393B74" wp14:editId="21955289">
+            <wp:simplePos x="0" y="0"/>
+            <wp:positionH relativeFrom="column">
+              <wp:posOffset>0</wp:posOffset>
+            </wp:positionH>
+            <wp:positionV relativeFrom="paragraph">
+              <wp:posOffset>1270</wp:posOffset>
+            </wp:positionV>
+            <wp:extent cx="5060950" cy="2835910"/>
+            <wp:effectExtent l="0" t="0" r="0" b="0"/>
+            <wp:wrapTopAndBottom/>
+            <wp:docPr id="16" name="Picture 16" descr="E:\Documents\ShareX\Screenshots\2019-11\cb_console_runner_JjgNUclveN.png"/>
+            <wp:cNvGraphicFramePr>
+              <a:graphicFrameLocks xmlns:a="http://schemas.openxmlformats.org/drawingml/2006/main" noChangeAspect="1"/>
+            </wp:cNvGraphicFramePr>
+            <a:graphic xmlns:a="http://schemas.openxmlformats.org/drawingml/2006/main">
+              <a:graphicData uri="http://schemas.openxmlformats.org/drawingml/2006/picture">
+                <pic:pic xmlns:pic="http://schemas.openxmlformats.org/drawingml/2006/picture">
+                  <pic:nvPicPr>
+                    <pic:cNvPr id="0" name="Picture 11" descr="E:\Documents\ShareX\Screenshots\2019-11\cb_console_runner_JjgNUclveN.png"/>
+                    <pic:cNvPicPr>
+                      <a:picLocks noChangeAspect="1" noChangeArrowheads="1"/>
+                    </pic:cNvPicPr>
+                  </pic:nvPicPr>
+                  <pic:blipFill>
+                    <a:blip r:embed="rId21">
+                      <a:extLst>
+                        <a:ext uri="{28A0092B-C50C-407E-A947-70E740481C1C}">
+                          <a14:useLocalDpi xmlns:a14="http://schemas.microsoft.com/office/drawing/2010/main" val="0"/>
+                        </a:ext>
+                      </a:extLst>
+                    </a:blip>
+                    <a:srcRect/>
+                    <a:stretch>
+                      <a:fillRect/>
+                    </a:stretch>
+                  </pic:blipFill>
+                  <pic:spPr bwMode="auto">
+                    <a:xfrm>
+                      <a:off x="0" y="0"/>
+                      <a:ext cx="5060950" cy="2835910"/>
+                    </a:xfrm>
+                    <a:prstGeom prst="rect">
+                      <a:avLst/>
+                    </a:prstGeom>
+                    <a:noFill/>
+                    <a:ln>
+                      <a:noFill/>
+                    </a:ln>
+                  </pic:spPr>
+                </pic:pic>
+              </a:graphicData>
+            </a:graphic>
+            <wp14:sizeRelH relativeFrom="margin">
+              <wp14:pctWidth>0</wp14:pctWidth>
+            </wp14:sizeRelH>
+            <wp14:sizeRelV relativeFrom="margin">
+              <wp14:pctHeight>0</wp14:pctHeight>
+            </wp14:sizeRelV>
+          </wp:anchor>
+        </w:drawing>
+      </w:r>
+    </w:p>
+    <w:p>
+      <w:pPr>
+        <w:spacing w:after="0" w:line="240" w:lineRule="auto"/>
+        <w:jc w:val="both"/>
+        <w:rPr>
+          <w:rFonts w:ascii="Times New Roman" w:hAnsi="Times New Roman" w:cs="Times New Roman"/>
+          <w:sz w:val="24"/>
+          <w:szCs w:val="24"/>
+        </w:rPr>
+      </w:pPr>
+      <w:r>
+        <w:rPr>
+          <w:rFonts w:ascii="Times New Roman" w:hAnsi="Times New Roman" w:cs="Times New Roman"/>
+          <w:b/>
+          <w:sz w:val="24"/>
+          <w:szCs w:val="24"/>
+        </w:rPr>
+        <w:t>Cat Command</w:t>
+      </w:r>
+    </w:p>
+    <w:p>
+      <w:pPr>
+        <w:pStyle w:val="ListParagraph"/>
+        <w:numPr>
+          <w:ilvl w:val="0"/>
+          <w:numId w:val="20"/>
+        </w:numPr>
+        <w:spacing w:after="0" w:line="240" w:lineRule="auto"/>
+        <w:jc w:val="both"/>
+        <w:rPr>
+          <w:rFonts w:ascii="Times New Roman" w:hAnsi="Times New Roman" w:cs="Times New Roman"/>
+          <w:sz w:val="24"/>
+          <w:szCs w:val="24"/>
+        </w:rPr>
+      </w:pPr>
+      <w:r>
+        <w:rPr>
+          <w:rFonts w:ascii="Times New Roman" w:hAnsi="Times New Roman" w:cs="Times New Roman"/>
+          <w:sz w:val="24"/>
+          <w:szCs w:val="24"/>
+        </w:rPr>
+        <w:t>“cat” – Friendly cat</w:t>
+      </w:r>
+    </w:p>
+    <w:p>
+      <w:pPr>
+        <w:spacing w:after="0" w:line="240" w:lineRule="auto"/>
+        <w:jc w:val="both"/>
+        <w:rPr>
+          <w:rFonts w:ascii="Times New Roman" w:hAnsi="Times New Roman" w:cs="Times New Roman"/>
+          <w:sz w:val="24"/>
+          <w:szCs w:val="24"/>
+        </w:rPr>
+      </w:pPr>
+    </w:p>
+    <w:p>
+      <w:pPr>
+        <w:spacing w:after="0" w:line="240" w:lineRule="auto"/>
+        <w:jc w:val="both"/>
+        <w:rPr>
+          <w:rFonts w:ascii="Times New Roman" w:hAnsi="Times New Roman" w:cs="Times New Roman"/>
+          <w:sz w:val="24"/>
+          <w:szCs w:val="24"/>
+        </w:rPr>
+      </w:pPr>
+    </w:p>
+    <w:p>
+      <w:pPr>
+        <w:spacing w:after="0" w:line="240" w:lineRule="auto"/>
+        <w:jc w:val="both"/>
+        <w:rPr>
+          <w:rFonts w:ascii="Times New Roman" w:hAnsi="Times New Roman" w:cs="Times New Roman"/>
+          <w:sz w:val="24"/>
+          <w:szCs w:val="24"/>
+        </w:rPr>
+      </w:pPr>
+      <w:bookmarkStart w:id="0" w:name="_GoBack"/>
+      <w:bookmarkEnd w:id="0"/>
+    </w:p>
+    <w:p>
+      <w:pPr>
+        <w:spacing w:after="0" w:line="240" w:lineRule="auto"/>
         <w:jc w:val="both"/>
         <w:rPr>
           <w:rFonts w:ascii="Times New Roman" w:hAnsi="Times New Roman" w:cs="Times New Roman"/>
@@ -2009,27 +4547,6 @@
           <w:lang w:val="en-CA"/>
         </w:rPr>
         <w:t>Rename a file</w:t>
-      </w:r>
-    </w:p>
-    <w:p>
-      <w:pPr>
-        <w:spacing w:after="0" w:line="240" w:lineRule="auto"/>
-        <w:jc w:val="both"/>
-        <w:rPr>
-          <w:rFonts w:ascii="Times New Roman" w:hAnsi="Times New Roman" w:cs="Times New Roman"/>
-          <w:sz w:val="24"/>
-          <w:szCs w:val="24"/>
-          <w:lang w:val="en-CA"/>
-        </w:rPr>
-      </w:pPr>
-      <w:r>
-        <w:rPr>
-          <w:rFonts w:ascii="Times New Roman" w:hAnsi="Times New Roman" w:cs="Times New Roman"/>
-          <w:sz w:val="24"/>
-          <w:szCs w:val="24"/>
-          <w:lang w:val="en-CA"/>
-        </w:rPr>
-        <w:t>Move a file from one directory to another</w:t>
       </w:r>
     </w:p>
     <w:p>
@@ -2168,7 +4685,6 @@
           <w:szCs w:val="24"/>
           <w:lang w:val="en-CA"/>
         </w:rPr>
-        <w:lastRenderedPageBreak/>
         <w:t xml:space="preserve">A design guide (30%): start by a short introduction, followed by explanation of your design and implementation. Give reasons for your design and implementation choices. </w:t>
       </w:r>
       <w:r>
@@ -2451,6 +4967,92 @@
     </w:lvl>
   </w:abstractNum>
   <w:abstractNum w:abstractNumId="1" w15:restartNumberingAfterBreak="0">
+    <w:nsid w:val="08846FD6"/>
+    <w:multiLevelType w:val="hybridMultilevel"/>
+    <w:tmpl w:val="63505702"/>
+    <w:lvl w:ilvl="0" w:tplc="0409000F">
+      <w:start w:val="1"/>
+      <w:numFmt w:val="decimal"/>
+      <w:lvlText w:val="%1."/>
+      <w:lvlJc w:val="left"/>
+      <w:pPr>
+        <w:ind w:left="1080" w:hanging="360"/>
+      </w:pPr>
+    </w:lvl>
+    <w:lvl w:ilvl="1" w:tplc="04090019" w:tentative="1">
+      <w:start w:val="1"/>
+      <w:numFmt w:val="lowerLetter"/>
+      <w:lvlText w:val="%2."/>
+      <w:lvlJc w:val="left"/>
+      <w:pPr>
+        <w:ind w:left="1800" w:hanging="360"/>
+      </w:pPr>
+    </w:lvl>
+    <w:lvl w:ilvl="2" w:tplc="0409001B" w:tentative="1">
+      <w:start w:val="1"/>
+      <w:numFmt w:val="lowerRoman"/>
+      <w:lvlText w:val="%3."/>
+      <w:lvlJc w:val="right"/>
+      <w:pPr>
+        <w:ind w:left="2520" w:hanging="180"/>
+      </w:pPr>
+    </w:lvl>
+    <w:lvl w:ilvl="3" w:tplc="0409000F" w:tentative="1">
+      <w:start w:val="1"/>
+      <w:numFmt w:val="decimal"/>
+      <w:lvlText w:val="%4."/>
+      <w:lvlJc w:val="left"/>
+      <w:pPr>
+        <w:ind w:left="3240" w:hanging="360"/>
+      </w:pPr>
+    </w:lvl>
+    <w:lvl w:ilvl="4" w:tplc="04090019" w:tentative="1">
+      <w:start w:val="1"/>
+      <w:numFmt w:val="lowerLetter"/>
+      <w:lvlText w:val="%5."/>
+      <w:lvlJc w:val="left"/>
+      <w:pPr>
+        <w:ind w:left="3960" w:hanging="360"/>
+      </w:pPr>
+    </w:lvl>
+    <w:lvl w:ilvl="5" w:tplc="0409001B" w:tentative="1">
+      <w:start w:val="1"/>
+      <w:numFmt w:val="lowerRoman"/>
+      <w:lvlText w:val="%6."/>
+      <w:lvlJc w:val="right"/>
+      <w:pPr>
+        <w:ind w:left="4680" w:hanging="180"/>
+      </w:pPr>
+    </w:lvl>
+    <w:lvl w:ilvl="6" w:tplc="0409000F" w:tentative="1">
+      <w:start w:val="1"/>
+      <w:numFmt w:val="decimal"/>
+      <w:lvlText w:val="%7."/>
+      <w:lvlJc w:val="left"/>
+      <w:pPr>
+        <w:ind w:left="5400" w:hanging="360"/>
+      </w:pPr>
+    </w:lvl>
+    <w:lvl w:ilvl="7" w:tplc="04090019" w:tentative="1">
+      <w:start w:val="1"/>
+      <w:numFmt w:val="lowerLetter"/>
+      <w:lvlText w:val="%8."/>
+      <w:lvlJc w:val="left"/>
+      <w:pPr>
+        <w:ind w:left="6120" w:hanging="360"/>
+      </w:pPr>
+    </w:lvl>
+    <w:lvl w:ilvl="8" w:tplc="0409001B" w:tentative="1">
+      <w:start w:val="1"/>
+      <w:numFmt w:val="lowerRoman"/>
+      <w:lvlText w:val="%9."/>
+      <w:lvlJc w:val="right"/>
+      <w:pPr>
+        <w:ind w:left="6840" w:hanging="180"/>
+      </w:pPr>
+    </w:lvl>
+  </w:abstractNum>
+  <w:abstractNum w:abstractNumId="2" w15:restartNumberingAfterBreak="0">
     <w:nsid w:val="0CDE5F99"/>
     <w:multiLevelType w:val="hybridMultilevel"/>
     <w:tmpl w:val="853E0A8A"/>
@@ -2536,7 +5138,7 @@
       </w:pPr>
     </w:lvl>
   </w:abstractNum>
-  <w:abstractNum w:abstractNumId="2" w15:restartNumberingAfterBreak="0">
+  <w:abstractNum w:abstractNumId="3" w15:restartNumberingAfterBreak="0">
     <w:nsid w:val="0CE26E74"/>
     <w:multiLevelType w:val="hybridMultilevel"/>
     <w:tmpl w:val="D74E7600"/>
@@ -2625,7 +5227,572 @@
       </w:pPr>
     </w:lvl>
   </w:abstractNum>
-  <w:abstractNum w:abstractNumId="3" w15:restartNumberingAfterBreak="0">
+  <w:abstractNum w:abstractNumId="4" w15:restartNumberingAfterBreak="0">
+    <w:nsid w:val="19BD145C"/>
+    <w:multiLevelType w:val="hybridMultilevel"/>
+    <w:tmpl w:val="4BE6133C"/>
+    <w:lvl w:ilvl="0" w:tplc="04090001">
+      <w:start w:val="1"/>
+      <w:numFmt w:val="bullet"/>
+      <w:lvlText w:val=""/>
+      <w:lvlJc w:val="left"/>
+      <w:pPr>
+        <w:ind w:left="720" w:hanging="360"/>
+      </w:pPr>
+      <w:rPr>
+        <w:rFonts w:ascii="Symbol" w:hAnsi="Symbol" w:hint="default"/>
+      </w:rPr>
+    </w:lvl>
+    <w:lvl w:ilvl="1" w:tplc="04090003">
+      <w:start w:val="1"/>
+      <w:numFmt w:val="bullet"/>
+      <w:lvlText w:val="o"/>
+      <w:lvlJc w:val="left"/>
+      <w:pPr>
+        <w:ind w:left="1440" w:hanging="360"/>
+      </w:pPr>
+      <w:rPr>
+        <w:rFonts w:ascii="Courier New" w:hAnsi="Courier New" w:cs="Courier New" w:hint="default"/>
+      </w:rPr>
+    </w:lvl>
+    <w:lvl w:ilvl="2" w:tplc="04090005" w:tentative="1">
+      <w:start w:val="1"/>
+      <w:numFmt w:val="bullet"/>
+      <w:lvlText w:val=""/>
+      <w:lvlJc w:val="left"/>
+      <w:pPr>
+        <w:ind w:left="2160" w:hanging="360"/>
+      </w:pPr>
+      <w:rPr>
+        <w:rFonts w:ascii="Wingdings" w:hAnsi="Wingdings" w:hint="default"/>
+      </w:rPr>
+    </w:lvl>
+    <w:lvl w:ilvl="3" w:tplc="04090001" w:tentative="1">
+      <w:start w:val="1"/>
+      <w:numFmt w:val="bullet"/>
+      <w:lvlText w:val=""/>
+      <w:lvlJc w:val="left"/>
+      <w:pPr>
+        <w:ind w:left="2880" w:hanging="360"/>
+      </w:pPr>
+      <w:rPr>
+        <w:rFonts w:ascii="Symbol" w:hAnsi="Symbol" w:hint="default"/>
+      </w:rPr>
+    </w:lvl>
+    <w:lvl w:ilvl="4" w:tplc="04090003" w:tentative="1">
+      <w:start w:val="1"/>
+      <w:numFmt w:val="bullet"/>
+      <w:lvlText w:val="o"/>
+      <w:lvlJc w:val="left"/>
+      <w:pPr>
+        <w:ind w:left="3600" w:hanging="360"/>
+      </w:pPr>
+      <w:rPr>
+        <w:rFonts w:ascii="Courier New" w:hAnsi="Courier New" w:cs="Courier New" w:hint="default"/>
+      </w:rPr>
+    </w:lvl>
+    <w:lvl w:ilvl="5" w:tplc="04090005" w:tentative="1">
+      <w:start w:val="1"/>
+      <w:numFmt w:val="bullet"/>
+      <w:lvlText w:val=""/>
+      <w:lvlJc w:val="left"/>
+      <w:pPr>
+        <w:ind w:left="4320" w:hanging="360"/>
+      </w:pPr>
+      <w:rPr>
+        <w:rFonts w:ascii="Wingdings" w:hAnsi="Wingdings" w:hint="default"/>
+      </w:rPr>
+    </w:lvl>
+    <w:lvl w:ilvl="6" w:tplc="04090001" w:tentative="1">
+      <w:start w:val="1"/>
+      <w:numFmt w:val="bullet"/>
+      <w:lvlText w:val=""/>
+      <w:lvlJc w:val="left"/>
+      <w:pPr>
+        <w:ind w:left="5040" w:hanging="360"/>
+      </w:pPr>
+      <w:rPr>
+        <w:rFonts w:ascii="Symbol" w:hAnsi="Symbol" w:hint="default"/>
+      </w:rPr>
+    </w:lvl>
+    <w:lvl w:ilvl="7" w:tplc="04090003" w:tentative="1">
+      <w:start w:val="1"/>
+      <w:numFmt w:val="bullet"/>
+      <w:lvlText w:val="o"/>
+      <w:lvlJc w:val="left"/>
+      <w:pPr>
+        <w:ind w:left="5760" w:hanging="360"/>
+      </w:pPr>
+      <w:rPr>
+        <w:rFonts w:ascii="Courier New" w:hAnsi="Courier New" w:cs="Courier New" w:hint="default"/>
+      </w:rPr>
+    </w:lvl>
+    <w:lvl w:ilvl="8" w:tplc="04090005" w:tentative="1">
+      <w:start w:val="1"/>
+      <w:numFmt w:val="bullet"/>
+      <w:lvlText w:val=""/>
+      <w:lvlJc w:val="left"/>
+      <w:pPr>
+        <w:ind w:left="6480" w:hanging="360"/>
+      </w:pPr>
+      <w:rPr>
+        <w:rFonts w:ascii="Wingdings" w:hAnsi="Wingdings" w:hint="default"/>
+      </w:rPr>
+    </w:lvl>
+  </w:abstractNum>
+  <w:abstractNum w:abstractNumId="5" w15:restartNumberingAfterBreak="0">
+    <w:nsid w:val="1BA707B5"/>
+    <w:multiLevelType w:val="hybridMultilevel"/>
+    <w:tmpl w:val="CAF6F848"/>
+    <w:lvl w:ilvl="0" w:tplc="04090001">
+      <w:start w:val="1"/>
+      <w:numFmt w:val="bullet"/>
+      <w:lvlText w:val=""/>
+      <w:lvlJc w:val="left"/>
+      <w:pPr>
+        <w:ind w:left="720" w:hanging="360"/>
+      </w:pPr>
+      <w:rPr>
+        <w:rFonts w:ascii="Symbol" w:hAnsi="Symbol" w:hint="default"/>
+      </w:rPr>
+    </w:lvl>
+    <w:lvl w:ilvl="1" w:tplc="04090003">
+      <w:start w:val="1"/>
+      <w:numFmt w:val="bullet"/>
+      <w:lvlText w:val="o"/>
+      <w:lvlJc w:val="left"/>
+      <w:pPr>
+        <w:ind w:left="1440" w:hanging="360"/>
+      </w:pPr>
+      <w:rPr>
+        <w:rFonts w:ascii="Courier New" w:hAnsi="Courier New" w:cs="Courier New" w:hint="default"/>
+      </w:rPr>
+    </w:lvl>
+    <w:lvl w:ilvl="2" w:tplc="04090005" w:tentative="1">
+      <w:start w:val="1"/>
+      <w:numFmt w:val="bullet"/>
+      <w:lvlText w:val=""/>
+      <w:lvlJc w:val="left"/>
+      <w:pPr>
+        <w:ind w:left="2160" w:hanging="360"/>
+      </w:pPr>
+      <w:rPr>
+        <w:rFonts w:ascii="Wingdings" w:hAnsi="Wingdings" w:hint="default"/>
+      </w:rPr>
+    </w:lvl>
+    <w:lvl w:ilvl="3" w:tplc="04090001" w:tentative="1">
+      <w:start w:val="1"/>
+      <w:numFmt w:val="bullet"/>
+      <w:lvlText w:val=""/>
+      <w:lvlJc w:val="left"/>
+      <w:pPr>
+        <w:ind w:left="2880" w:hanging="360"/>
+      </w:pPr>
+      <w:rPr>
+        <w:rFonts w:ascii="Symbol" w:hAnsi="Symbol" w:hint="default"/>
+      </w:rPr>
+    </w:lvl>
+    <w:lvl w:ilvl="4" w:tplc="04090003" w:tentative="1">
+      <w:start w:val="1"/>
+      <w:numFmt w:val="bullet"/>
+      <w:lvlText w:val="o"/>
+      <w:lvlJc w:val="left"/>
+      <w:pPr>
+        <w:ind w:left="3600" w:hanging="360"/>
+      </w:pPr>
+      <w:rPr>
+        <w:rFonts w:ascii="Courier New" w:hAnsi="Courier New" w:cs="Courier New" w:hint="default"/>
+      </w:rPr>
+    </w:lvl>
+    <w:lvl w:ilvl="5" w:tplc="04090005" w:tentative="1">
+      <w:start w:val="1"/>
+      <w:numFmt w:val="bullet"/>
+      <w:lvlText w:val=""/>
+      <w:lvlJc w:val="left"/>
+      <w:pPr>
+        <w:ind w:left="4320" w:hanging="360"/>
+      </w:pPr>
+      <w:rPr>
+        <w:rFonts w:ascii="Wingdings" w:hAnsi="Wingdings" w:hint="default"/>
+      </w:rPr>
+    </w:lvl>
+    <w:lvl w:ilvl="6" w:tplc="04090001" w:tentative="1">
+      <w:start w:val="1"/>
+      <w:numFmt w:val="bullet"/>
+      <w:lvlText w:val=""/>
+      <w:lvlJc w:val="left"/>
+      <w:pPr>
+        <w:ind w:left="5040" w:hanging="360"/>
+      </w:pPr>
+      <w:rPr>
+        <w:rFonts w:ascii="Symbol" w:hAnsi="Symbol" w:hint="default"/>
+      </w:rPr>
+    </w:lvl>
+    <w:lvl w:ilvl="7" w:tplc="04090003" w:tentative="1">
+      <w:start w:val="1"/>
+      <w:numFmt w:val="bullet"/>
+      <w:lvlText w:val="o"/>
+      <w:lvlJc w:val="left"/>
+      <w:pPr>
+        <w:ind w:left="5760" w:hanging="360"/>
+      </w:pPr>
+      <w:rPr>
+        <w:rFonts w:ascii="Courier New" w:hAnsi="Courier New" w:cs="Courier New" w:hint="default"/>
+      </w:rPr>
+    </w:lvl>
+    <w:lvl w:ilvl="8" w:tplc="04090005" w:tentative="1">
+      <w:start w:val="1"/>
+      <w:numFmt w:val="bullet"/>
+      <w:lvlText w:val=""/>
+      <w:lvlJc w:val="left"/>
+      <w:pPr>
+        <w:ind w:left="6480" w:hanging="360"/>
+      </w:pPr>
+      <w:rPr>
+        <w:rFonts w:ascii="Wingdings" w:hAnsi="Wingdings" w:hint="default"/>
+      </w:rPr>
+    </w:lvl>
+  </w:abstractNum>
+  <w:abstractNum w:abstractNumId="6" w15:restartNumberingAfterBreak="0">
+    <w:nsid w:val="1E0E3F86"/>
+    <w:multiLevelType w:val="hybridMultilevel"/>
+    <w:tmpl w:val="5FE2CAC8"/>
+    <w:lvl w:ilvl="0" w:tplc="04090001">
+      <w:start w:val="1"/>
+      <w:numFmt w:val="bullet"/>
+      <w:lvlText w:val=""/>
+      <w:lvlJc w:val="left"/>
+      <w:pPr>
+        <w:ind w:left="720" w:hanging="360"/>
+      </w:pPr>
+      <w:rPr>
+        <w:rFonts w:ascii="Symbol" w:hAnsi="Symbol" w:hint="default"/>
+      </w:rPr>
+    </w:lvl>
+    <w:lvl w:ilvl="1" w:tplc="04090003" w:tentative="1">
+      <w:start w:val="1"/>
+      <w:numFmt w:val="bullet"/>
+      <w:lvlText w:val="o"/>
+      <w:lvlJc w:val="left"/>
+      <w:pPr>
+        <w:ind w:left="1440" w:hanging="360"/>
+      </w:pPr>
+      <w:rPr>
+        <w:rFonts w:ascii="Courier New" w:hAnsi="Courier New" w:cs="Courier New" w:hint="default"/>
+      </w:rPr>
+    </w:lvl>
+    <w:lvl w:ilvl="2" w:tplc="04090005" w:tentative="1">
+      <w:start w:val="1"/>
+      <w:numFmt w:val="bullet"/>
+      <w:lvlText w:val=""/>
+      <w:lvlJc w:val="left"/>
+      <w:pPr>
+        <w:ind w:left="2160" w:hanging="360"/>
+      </w:pPr>
+      <w:rPr>
+        <w:rFonts w:ascii="Wingdings" w:hAnsi="Wingdings" w:hint="default"/>
+      </w:rPr>
+    </w:lvl>
+    <w:lvl w:ilvl="3" w:tplc="04090001" w:tentative="1">
+      <w:start w:val="1"/>
+      <w:numFmt w:val="bullet"/>
+      <w:lvlText w:val=""/>
+      <w:lvlJc w:val="left"/>
+      <w:pPr>
+        <w:ind w:left="2880" w:hanging="360"/>
+      </w:pPr>
+      <w:rPr>
+        <w:rFonts w:ascii="Symbol" w:hAnsi="Symbol" w:hint="default"/>
+      </w:rPr>
+    </w:lvl>
+    <w:lvl w:ilvl="4" w:tplc="04090003" w:tentative="1">
+      <w:start w:val="1"/>
+      <w:numFmt w:val="bullet"/>
+      <w:lvlText w:val="o"/>
+      <w:lvlJc w:val="left"/>
+      <w:pPr>
+        <w:ind w:left="3600" w:hanging="360"/>
+      </w:pPr>
+      <w:rPr>
+        <w:rFonts w:ascii="Courier New" w:hAnsi="Courier New" w:cs="Courier New" w:hint="default"/>
+      </w:rPr>
+    </w:lvl>
+    <w:lvl w:ilvl="5" w:tplc="04090005" w:tentative="1">
+      <w:start w:val="1"/>
+      <w:numFmt w:val="bullet"/>
+      <w:lvlText w:val=""/>
+      <w:lvlJc w:val="left"/>
+      <w:pPr>
+        <w:ind w:left="4320" w:hanging="360"/>
+      </w:pPr>
+      <w:rPr>
+        <w:rFonts w:ascii="Wingdings" w:hAnsi="Wingdings" w:hint="default"/>
+      </w:rPr>
+    </w:lvl>
+    <w:lvl w:ilvl="6" w:tplc="04090001" w:tentative="1">
+      <w:start w:val="1"/>
+      <w:numFmt w:val="bullet"/>
+      <w:lvlText w:val=""/>
+      <w:lvlJc w:val="left"/>
+      <w:pPr>
+        <w:ind w:left="5040" w:hanging="360"/>
+      </w:pPr>
+      <w:rPr>
+        <w:rFonts w:ascii="Symbol" w:hAnsi="Symbol" w:hint="default"/>
+      </w:rPr>
+    </w:lvl>
+    <w:lvl w:ilvl="7" w:tplc="04090003" w:tentative="1">
+      <w:start w:val="1"/>
+      <w:numFmt w:val="bullet"/>
+      <w:lvlText w:val="o"/>
+      <w:lvlJc w:val="left"/>
+      <w:pPr>
+        <w:ind w:left="5760" w:hanging="360"/>
+      </w:pPr>
+      <w:rPr>
+        <w:rFonts w:ascii="Courier New" w:hAnsi="Courier New" w:cs="Courier New" w:hint="default"/>
+      </w:rPr>
+    </w:lvl>
+    <w:lvl w:ilvl="8" w:tplc="04090005" w:tentative="1">
+      <w:start w:val="1"/>
+      <w:numFmt w:val="bullet"/>
+      <w:lvlText w:val=""/>
+      <w:lvlJc w:val="left"/>
+      <w:pPr>
+        <w:ind w:left="6480" w:hanging="360"/>
+      </w:pPr>
+      <w:rPr>
+        <w:rFonts w:ascii="Wingdings" w:hAnsi="Wingdings" w:hint="default"/>
+      </w:rPr>
+    </w:lvl>
+  </w:abstractNum>
+  <w:abstractNum w:abstractNumId="7" w15:restartNumberingAfterBreak="0">
+    <w:nsid w:val="22A30320"/>
+    <w:multiLevelType w:val="hybridMultilevel"/>
+    <w:tmpl w:val="0526F7CA"/>
+    <w:lvl w:ilvl="0" w:tplc="04090001">
+      <w:start w:val="1"/>
+      <w:numFmt w:val="bullet"/>
+      <w:lvlText w:val=""/>
+      <w:lvlJc w:val="left"/>
+      <w:pPr>
+        <w:ind w:left="720" w:hanging="360"/>
+      </w:pPr>
+      <w:rPr>
+        <w:rFonts w:ascii="Symbol" w:hAnsi="Symbol" w:hint="default"/>
+      </w:rPr>
+    </w:lvl>
+    <w:lvl w:ilvl="1" w:tplc="04090003" w:tentative="1">
+      <w:start w:val="1"/>
+      <w:numFmt w:val="bullet"/>
+      <w:lvlText w:val="o"/>
+      <w:lvlJc w:val="left"/>
+      <w:pPr>
+        <w:ind w:left="1440" w:hanging="360"/>
+      </w:pPr>
+      <w:rPr>
+        <w:rFonts w:ascii="Courier New" w:hAnsi="Courier New" w:cs="Courier New" w:hint="default"/>
+      </w:rPr>
+    </w:lvl>
+    <w:lvl w:ilvl="2" w:tplc="04090005" w:tentative="1">
+      <w:start w:val="1"/>
+      <w:numFmt w:val="bullet"/>
+      <w:lvlText w:val=""/>
+      <w:lvlJc w:val="left"/>
+      <w:pPr>
+        <w:ind w:left="2160" w:hanging="360"/>
+      </w:pPr>
+      <w:rPr>
+        <w:rFonts w:ascii="Wingdings" w:hAnsi="Wingdings" w:hint="default"/>
+      </w:rPr>
+    </w:lvl>
+    <w:lvl w:ilvl="3" w:tplc="04090001" w:tentative="1">
+      <w:start w:val="1"/>
+      <w:numFmt w:val="bullet"/>
+      <w:lvlText w:val=""/>
+      <w:lvlJc w:val="left"/>
+      <w:pPr>
+        <w:ind w:left="2880" w:hanging="360"/>
+      </w:pPr>
+      <w:rPr>
+        <w:rFonts w:ascii="Symbol" w:hAnsi="Symbol" w:hint="default"/>
+      </w:rPr>
+    </w:lvl>
+    <w:lvl w:ilvl="4" w:tplc="04090003" w:tentative="1">
+      <w:start w:val="1"/>
+      <w:numFmt w:val="bullet"/>
+      <w:lvlText w:val="o"/>
+      <w:lvlJc w:val="left"/>
+      <w:pPr>
+        <w:ind w:left="3600" w:hanging="360"/>
+      </w:pPr>
+      <w:rPr>
+        <w:rFonts w:ascii="Courier New" w:hAnsi="Courier New" w:cs="Courier New" w:hint="default"/>
+      </w:rPr>
+    </w:lvl>
+    <w:lvl w:ilvl="5" w:tplc="04090005" w:tentative="1">
+      <w:start w:val="1"/>
+      <w:numFmt w:val="bullet"/>
+      <w:lvlText w:val=""/>
+      <w:lvlJc w:val="left"/>
+      <w:pPr>
+        <w:ind w:left="4320" w:hanging="360"/>
+      </w:pPr>
+      <w:rPr>
+        <w:rFonts w:ascii="Wingdings" w:hAnsi="Wingdings" w:hint="default"/>
+      </w:rPr>
+    </w:lvl>
+    <w:lvl w:ilvl="6" w:tplc="04090001" w:tentative="1">
+      <w:start w:val="1"/>
+      <w:numFmt w:val="bullet"/>
+      <w:lvlText w:val=""/>
+      <w:lvlJc w:val="left"/>
+      <w:pPr>
+        <w:ind w:left="5040" w:hanging="360"/>
+      </w:pPr>
+      <w:rPr>
+        <w:rFonts w:ascii="Symbol" w:hAnsi="Symbol" w:hint="default"/>
+      </w:rPr>
+    </w:lvl>
+    <w:lvl w:ilvl="7" w:tplc="04090003" w:tentative="1">
+      <w:start w:val="1"/>
+      <w:numFmt w:val="bullet"/>
+      <w:lvlText w:val="o"/>
+      <w:lvlJc w:val="left"/>
+      <w:pPr>
+        <w:ind w:left="5760" w:hanging="360"/>
+      </w:pPr>
+      <w:rPr>
+        <w:rFonts w:ascii="Courier New" w:hAnsi="Courier New" w:cs="Courier New" w:hint="default"/>
+      </w:rPr>
+    </w:lvl>
+    <w:lvl w:ilvl="8" w:tplc="04090005" w:tentative="1">
+      <w:start w:val="1"/>
+      <w:numFmt w:val="bullet"/>
+      <w:lvlText w:val=""/>
+      <w:lvlJc w:val="left"/>
+      <w:pPr>
+        <w:ind w:left="6480" w:hanging="360"/>
+      </w:pPr>
+      <w:rPr>
+        <w:rFonts w:ascii="Wingdings" w:hAnsi="Wingdings" w:hint="default"/>
+      </w:rPr>
+    </w:lvl>
+  </w:abstractNum>
+  <w:abstractNum w:abstractNumId="8" w15:restartNumberingAfterBreak="0">
+    <w:nsid w:val="24FB6C91"/>
+    <w:multiLevelType w:val="hybridMultilevel"/>
+    <w:tmpl w:val="A738B7C4"/>
+    <w:lvl w:ilvl="0" w:tplc="04090001">
+      <w:start w:val="1"/>
+      <w:numFmt w:val="bullet"/>
+      <w:lvlText w:val=""/>
+      <w:lvlJc w:val="left"/>
+      <w:pPr>
+        <w:ind w:left="720" w:hanging="360"/>
+      </w:pPr>
+      <w:rPr>
+        <w:rFonts w:ascii="Symbol" w:hAnsi="Symbol" w:hint="default"/>
+      </w:rPr>
+    </w:lvl>
+    <w:lvl w:ilvl="1" w:tplc="04090003" w:tentative="1">
+      <w:start w:val="1"/>
+      <w:numFmt w:val="bullet"/>
+      <w:lvlText w:val="o"/>
+      <w:lvlJc w:val="left"/>
+      <w:pPr>
+        <w:ind w:left="1440" w:hanging="360"/>
+      </w:pPr>
+      <w:rPr>
+        <w:rFonts w:ascii="Courier New" w:hAnsi="Courier New" w:cs="Courier New" w:hint="default"/>
+      </w:rPr>
+    </w:lvl>
+    <w:lvl w:ilvl="2" w:tplc="04090005" w:tentative="1">
+      <w:start w:val="1"/>
+      <w:numFmt w:val="bullet"/>
+      <w:lvlText w:val=""/>
+      <w:lvlJc w:val="left"/>
+      <w:pPr>
+        <w:ind w:left="2160" w:hanging="360"/>
+      </w:pPr>
+      <w:rPr>
+        <w:rFonts w:ascii="Wingdings" w:hAnsi="Wingdings" w:hint="default"/>
+      </w:rPr>
+    </w:lvl>
+    <w:lvl w:ilvl="3" w:tplc="04090001" w:tentative="1">
+      <w:start w:val="1"/>
+      <w:numFmt w:val="bullet"/>
+      <w:lvlText w:val=""/>
+      <w:lvlJc w:val="left"/>
+      <w:pPr>
+        <w:ind w:left="2880" w:hanging="360"/>
+      </w:pPr>
+      <w:rPr>
+        <w:rFonts w:ascii="Symbol" w:hAnsi="Symbol" w:hint="default"/>
+      </w:rPr>
+    </w:lvl>
+    <w:lvl w:ilvl="4" w:tplc="04090003" w:tentative="1">
+      <w:start w:val="1"/>
+      <w:numFmt w:val="bullet"/>
+      <w:lvlText w:val="o"/>
+      <w:lvlJc w:val="left"/>
+      <w:pPr>
+        <w:ind w:left="3600" w:hanging="360"/>
+      </w:pPr>
+      <w:rPr>
+        <w:rFonts w:ascii="Courier New" w:hAnsi="Courier New" w:cs="Courier New" w:hint="default"/>
+      </w:rPr>
+    </w:lvl>
+    <w:lvl w:ilvl="5" w:tplc="04090005" w:tentative="1">
+      <w:start w:val="1"/>
+      <w:numFmt w:val="bullet"/>
+      <w:lvlText w:val=""/>
+      <w:lvlJc w:val="left"/>
+      <w:pPr>
+        <w:ind w:left="4320" w:hanging="360"/>
+      </w:pPr>
+      <w:rPr>
+        <w:rFonts w:ascii="Wingdings" w:hAnsi="Wingdings" w:hint="default"/>
+      </w:rPr>
+    </w:lvl>
+    <w:lvl w:ilvl="6" w:tplc="04090001" w:tentative="1">
+      <w:start w:val="1"/>
+      <w:numFmt w:val="bullet"/>
+      <w:lvlText w:val=""/>
+      <w:lvlJc w:val="left"/>
+      <w:pPr>
+        <w:ind w:left="5040" w:hanging="360"/>
+      </w:pPr>
+      <w:rPr>
+        <w:rFonts w:ascii="Symbol" w:hAnsi="Symbol" w:hint="default"/>
+      </w:rPr>
+    </w:lvl>
+    <w:lvl w:ilvl="7" w:tplc="04090003" w:tentative="1">
+      <w:start w:val="1"/>
+      <w:numFmt w:val="bullet"/>
+      <w:lvlText w:val="o"/>
+      <w:lvlJc w:val="left"/>
+      <w:pPr>
+        <w:ind w:left="5760" w:hanging="360"/>
+      </w:pPr>
+      <w:rPr>
+        <w:rFonts w:ascii="Courier New" w:hAnsi="Courier New" w:cs="Courier New" w:hint="default"/>
+      </w:rPr>
+    </w:lvl>
+    <w:lvl w:ilvl="8" w:tplc="04090005" w:tentative="1">
+      <w:start w:val="1"/>
+      <w:numFmt w:val="bullet"/>
+      <w:lvlText w:val=""/>
+      <w:lvlJc w:val="left"/>
+      <w:pPr>
+        <w:ind w:left="6480" w:hanging="360"/>
+      </w:pPr>
+      <w:rPr>
+        <w:rFonts w:ascii="Wingdings" w:hAnsi="Wingdings" w:hint="default"/>
+      </w:rPr>
+    </w:lvl>
+  </w:abstractNum>
+  <w:abstractNum w:abstractNumId="9" w15:restartNumberingAfterBreak="0">
     <w:nsid w:val="36A33A50"/>
     <w:multiLevelType w:val="hybridMultilevel"/>
     <w:tmpl w:val="A81CC9DC"/>
@@ -2711,7 +5878,7 @@
       </w:pPr>
     </w:lvl>
   </w:abstractNum>
-  <w:abstractNum w:abstractNumId="4" w15:restartNumberingAfterBreak="0">
+  <w:abstractNum w:abstractNumId="10" w15:restartNumberingAfterBreak="0">
     <w:nsid w:val="436C406B"/>
     <w:multiLevelType w:val="hybridMultilevel"/>
     <w:tmpl w:val="5EAA2664"/>
@@ -2823,7 +5990,572 @@
       </w:rPr>
     </w:lvl>
   </w:abstractNum>
-  <w:abstractNum w:abstractNumId="5" w15:restartNumberingAfterBreak="0">
+  <w:abstractNum w:abstractNumId="11" w15:restartNumberingAfterBreak="0">
+    <w:nsid w:val="49655C28"/>
+    <w:multiLevelType w:val="hybridMultilevel"/>
+    <w:tmpl w:val="4832F276"/>
+    <w:lvl w:ilvl="0" w:tplc="04090001">
+      <w:start w:val="1"/>
+      <w:numFmt w:val="bullet"/>
+      <w:lvlText w:val=""/>
+      <w:lvlJc w:val="left"/>
+      <w:pPr>
+        <w:ind w:left="720" w:hanging="360"/>
+      </w:pPr>
+      <w:rPr>
+        <w:rFonts w:ascii="Symbol" w:hAnsi="Symbol" w:hint="default"/>
+      </w:rPr>
+    </w:lvl>
+    <w:lvl w:ilvl="1" w:tplc="04090003" w:tentative="1">
+      <w:start w:val="1"/>
+      <w:numFmt w:val="bullet"/>
+      <w:lvlText w:val="o"/>
+      <w:lvlJc w:val="left"/>
+      <w:pPr>
+        <w:ind w:left="1440" w:hanging="360"/>
+      </w:pPr>
+      <w:rPr>
+        <w:rFonts w:ascii="Courier New" w:hAnsi="Courier New" w:cs="Courier New" w:hint="default"/>
+      </w:rPr>
+    </w:lvl>
+    <w:lvl w:ilvl="2" w:tplc="04090005" w:tentative="1">
+      <w:start w:val="1"/>
+      <w:numFmt w:val="bullet"/>
+      <w:lvlText w:val=""/>
+      <w:lvlJc w:val="left"/>
+      <w:pPr>
+        <w:ind w:left="2160" w:hanging="360"/>
+      </w:pPr>
+      <w:rPr>
+        <w:rFonts w:ascii="Wingdings" w:hAnsi="Wingdings" w:hint="default"/>
+      </w:rPr>
+    </w:lvl>
+    <w:lvl w:ilvl="3" w:tplc="04090001" w:tentative="1">
+      <w:start w:val="1"/>
+      <w:numFmt w:val="bullet"/>
+      <w:lvlText w:val=""/>
+      <w:lvlJc w:val="left"/>
+      <w:pPr>
+        <w:ind w:left="2880" w:hanging="360"/>
+      </w:pPr>
+      <w:rPr>
+        <w:rFonts w:ascii="Symbol" w:hAnsi="Symbol" w:hint="default"/>
+      </w:rPr>
+    </w:lvl>
+    <w:lvl w:ilvl="4" w:tplc="04090003" w:tentative="1">
+      <w:start w:val="1"/>
+      <w:numFmt w:val="bullet"/>
+      <w:lvlText w:val="o"/>
+      <w:lvlJc w:val="left"/>
+      <w:pPr>
+        <w:ind w:left="3600" w:hanging="360"/>
+      </w:pPr>
+      <w:rPr>
+        <w:rFonts w:ascii="Courier New" w:hAnsi="Courier New" w:cs="Courier New" w:hint="default"/>
+      </w:rPr>
+    </w:lvl>
+    <w:lvl w:ilvl="5" w:tplc="04090005" w:tentative="1">
+      <w:start w:val="1"/>
+      <w:numFmt w:val="bullet"/>
+      <w:lvlText w:val=""/>
+      <w:lvlJc w:val="left"/>
+      <w:pPr>
+        <w:ind w:left="4320" w:hanging="360"/>
+      </w:pPr>
+      <w:rPr>
+        <w:rFonts w:ascii="Wingdings" w:hAnsi="Wingdings" w:hint="default"/>
+      </w:rPr>
+    </w:lvl>
+    <w:lvl w:ilvl="6" w:tplc="04090001" w:tentative="1">
+      <w:start w:val="1"/>
+      <w:numFmt w:val="bullet"/>
+      <w:lvlText w:val=""/>
+      <w:lvlJc w:val="left"/>
+      <w:pPr>
+        <w:ind w:left="5040" w:hanging="360"/>
+      </w:pPr>
+      <w:rPr>
+        <w:rFonts w:ascii="Symbol" w:hAnsi="Symbol" w:hint="default"/>
+      </w:rPr>
+    </w:lvl>
+    <w:lvl w:ilvl="7" w:tplc="04090003" w:tentative="1">
+      <w:start w:val="1"/>
+      <w:numFmt w:val="bullet"/>
+      <w:lvlText w:val="o"/>
+      <w:lvlJc w:val="left"/>
+      <w:pPr>
+        <w:ind w:left="5760" w:hanging="360"/>
+      </w:pPr>
+      <w:rPr>
+        <w:rFonts w:ascii="Courier New" w:hAnsi="Courier New" w:cs="Courier New" w:hint="default"/>
+      </w:rPr>
+    </w:lvl>
+    <w:lvl w:ilvl="8" w:tplc="04090005" w:tentative="1">
+      <w:start w:val="1"/>
+      <w:numFmt w:val="bullet"/>
+      <w:lvlText w:val=""/>
+      <w:lvlJc w:val="left"/>
+      <w:pPr>
+        <w:ind w:left="6480" w:hanging="360"/>
+      </w:pPr>
+      <w:rPr>
+        <w:rFonts w:ascii="Wingdings" w:hAnsi="Wingdings" w:hint="default"/>
+      </w:rPr>
+    </w:lvl>
+  </w:abstractNum>
+  <w:abstractNum w:abstractNumId="12" w15:restartNumberingAfterBreak="0">
+    <w:nsid w:val="4E2F3081"/>
+    <w:multiLevelType w:val="hybridMultilevel"/>
+    <w:tmpl w:val="1E226D9E"/>
+    <w:lvl w:ilvl="0" w:tplc="04090001">
+      <w:start w:val="1"/>
+      <w:numFmt w:val="bullet"/>
+      <w:lvlText w:val=""/>
+      <w:lvlJc w:val="left"/>
+      <w:pPr>
+        <w:ind w:left="720" w:hanging="360"/>
+      </w:pPr>
+      <w:rPr>
+        <w:rFonts w:ascii="Symbol" w:hAnsi="Symbol" w:hint="default"/>
+      </w:rPr>
+    </w:lvl>
+    <w:lvl w:ilvl="1" w:tplc="04090003" w:tentative="1">
+      <w:start w:val="1"/>
+      <w:numFmt w:val="bullet"/>
+      <w:lvlText w:val="o"/>
+      <w:lvlJc w:val="left"/>
+      <w:pPr>
+        <w:ind w:left="1440" w:hanging="360"/>
+      </w:pPr>
+      <w:rPr>
+        <w:rFonts w:ascii="Courier New" w:hAnsi="Courier New" w:cs="Courier New" w:hint="default"/>
+      </w:rPr>
+    </w:lvl>
+    <w:lvl w:ilvl="2" w:tplc="04090005" w:tentative="1">
+      <w:start w:val="1"/>
+      <w:numFmt w:val="bullet"/>
+      <w:lvlText w:val=""/>
+      <w:lvlJc w:val="left"/>
+      <w:pPr>
+        <w:ind w:left="2160" w:hanging="360"/>
+      </w:pPr>
+      <w:rPr>
+        <w:rFonts w:ascii="Wingdings" w:hAnsi="Wingdings" w:hint="default"/>
+      </w:rPr>
+    </w:lvl>
+    <w:lvl w:ilvl="3" w:tplc="04090001" w:tentative="1">
+      <w:start w:val="1"/>
+      <w:numFmt w:val="bullet"/>
+      <w:lvlText w:val=""/>
+      <w:lvlJc w:val="left"/>
+      <w:pPr>
+        <w:ind w:left="2880" w:hanging="360"/>
+      </w:pPr>
+      <w:rPr>
+        <w:rFonts w:ascii="Symbol" w:hAnsi="Symbol" w:hint="default"/>
+      </w:rPr>
+    </w:lvl>
+    <w:lvl w:ilvl="4" w:tplc="04090003" w:tentative="1">
+      <w:start w:val="1"/>
+      <w:numFmt w:val="bullet"/>
+      <w:lvlText w:val="o"/>
+      <w:lvlJc w:val="left"/>
+      <w:pPr>
+        <w:ind w:left="3600" w:hanging="360"/>
+      </w:pPr>
+      <w:rPr>
+        <w:rFonts w:ascii="Courier New" w:hAnsi="Courier New" w:cs="Courier New" w:hint="default"/>
+      </w:rPr>
+    </w:lvl>
+    <w:lvl w:ilvl="5" w:tplc="04090005" w:tentative="1">
+      <w:start w:val="1"/>
+      <w:numFmt w:val="bullet"/>
+      <w:lvlText w:val=""/>
+      <w:lvlJc w:val="left"/>
+      <w:pPr>
+        <w:ind w:left="4320" w:hanging="360"/>
+      </w:pPr>
+      <w:rPr>
+        <w:rFonts w:ascii="Wingdings" w:hAnsi="Wingdings" w:hint="default"/>
+      </w:rPr>
+    </w:lvl>
+    <w:lvl w:ilvl="6" w:tplc="04090001" w:tentative="1">
+      <w:start w:val="1"/>
+      <w:numFmt w:val="bullet"/>
+      <w:lvlText w:val=""/>
+      <w:lvlJc w:val="left"/>
+      <w:pPr>
+        <w:ind w:left="5040" w:hanging="360"/>
+      </w:pPr>
+      <w:rPr>
+        <w:rFonts w:ascii="Symbol" w:hAnsi="Symbol" w:hint="default"/>
+      </w:rPr>
+    </w:lvl>
+    <w:lvl w:ilvl="7" w:tplc="04090003" w:tentative="1">
+      <w:start w:val="1"/>
+      <w:numFmt w:val="bullet"/>
+      <w:lvlText w:val="o"/>
+      <w:lvlJc w:val="left"/>
+      <w:pPr>
+        <w:ind w:left="5760" w:hanging="360"/>
+      </w:pPr>
+      <w:rPr>
+        <w:rFonts w:ascii="Courier New" w:hAnsi="Courier New" w:cs="Courier New" w:hint="default"/>
+      </w:rPr>
+    </w:lvl>
+    <w:lvl w:ilvl="8" w:tplc="04090005" w:tentative="1">
+      <w:start w:val="1"/>
+      <w:numFmt w:val="bullet"/>
+      <w:lvlText w:val=""/>
+      <w:lvlJc w:val="left"/>
+      <w:pPr>
+        <w:ind w:left="6480" w:hanging="360"/>
+      </w:pPr>
+      <w:rPr>
+        <w:rFonts w:ascii="Wingdings" w:hAnsi="Wingdings" w:hint="default"/>
+      </w:rPr>
+    </w:lvl>
+  </w:abstractNum>
+  <w:abstractNum w:abstractNumId="13" w15:restartNumberingAfterBreak="0">
+    <w:nsid w:val="55B6620D"/>
+    <w:multiLevelType w:val="hybridMultilevel"/>
+    <w:tmpl w:val="C3622AA8"/>
+    <w:lvl w:ilvl="0" w:tplc="04090001">
+      <w:start w:val="1"/>
+      <w:numFmt w:val="bullet"/>
+      <w:lvlText w:val=""/>
+      <w:lvlJc w:val="left"/>
+      <w:pPr>
+        <w:ind w:left="720" w:hanging="360"/>
+      </w:pPr>
+      <w:rPr>
+        <w:rFonts w:ascii="Symbol" w:hAnsi="Symbol" w:hint="default"/>
+      </w:rPr>
+    </w:lvl>
+    <w:lvl w:ilvl="1" w:tplc="04090003" w:tentative="1">
+      <w:start w:val="1"/>
+      <w:numFmt w:val="bullet"/>
+      <w:lvlText w:val="o"/>
+      <w:lvlJc w:val="left"/>
+      <w:pPr>
+        <w:ind w:left="1440" w:hanging="360"/>
+      </w:pPr>
+      <w:rPr>
+        <w:rFonts w:ascii="Courier New" w:hAnsi="Courier New" w:cs="Courier New" w:hint="default"/>
+      </w:rPr>
+    </w:lvl>
+    <w:lvl w:ilvl="2" w:tplc="04090005" w:tentative="1">
+      <w:start w:val="1"/>
+      <w:numFmt w:val="bullet"/>
+      <w:lvlText w:val=""/>
+      <w:lvlJc w:val="left"/>
+      <w:pPr>
+        <w:ind w:left="2160" w:hanging="360"/>
+      </w:pPr>
+      <w:rPr>
+        <w:rFonts w:ascii="Wingdings" w:hAnsi="Wingdings" w:hint="default"/>
+      </w:rPr>
+    </w:lvl>
+    <w:lvl w:ilvl="3" w:tplc="04090001" w:tentative="1">
+      <w:start w:val="1"/>
+      <w:numFmt w:val="bullet"/>
+      <w:lvlText w:val=""/>
+      <w:lvlJc w:val="left"/>
+      <w:pPr>
+        <w:ind w:left="2880" w:hanging="360"/>
+      </w:pPr>
+      <w:rPr>
+        <w:rFonts w:ascii="Symbol" w:hAnsi="Symbol" w:hint="default"/>
+      </w:rPr>
+    </w:lvl>
+    <w:lvl w:ilvl="4" w:tplc="04090003" w:tentative="1">
+      <w:start w:val="1"/>
+      <w:numFmt w:val="bullet"/>
+      <w:lvlText w:val="o"/>
+      <w:lvlJc w:val="left"/>
+      <w:pPr>
+        <w:ind w:left="3600" w:hanging="360"/>
+      </w:pPr>
+      <w:rPr>
+        <w:rFonts w:ascii="Courier New" w:hAnsi="Courier New" w:cs="Courier New" w:hint="default"/>
+      </w:rPr>
+    </w:lvl>
+    <w:lvl w:ilvl="5" w:tplc="04090005" w:tentative="1">
+      <w:start w:val="1"/>
+      <w:numFmt w:val="bullet"/>
+      <w:lvlText w:val=""/>
+      <w:lvlJc w:val="left"/>
+      <w:pPr>
+        <w:ind w:left="4320" w:hanging="360"/>
+      </w:pPr>
+      <w:rPr>
+        <w:rFonts w:ascii="Wingdings" w:hAnsi="Wingdings" w:hint="default"/>
+      </w:rPr>
+    </w:lvl>
+    <w:lvl w:ilvl="6" w:tplc="04090001" w:tentative="1">
+      <w:start w:val="1"/>
+      <w:numFmt w:val="bullet"/>
+      <w:lvlText w:val=""/>
+      <w:lvlJc w:val="left"/>
+      <w:pPr>
+        <w:ind w:left="5040" w:hanging="360"/>
+      </w:pPr>
+      <w:rPr>
+        <w:rFonts w:ascii="Symbol" w:hAnsi="Symbol" w:hint="default"/>
+      </w:rPr>
+    </w:lvl>
+    <w:lvl w:ilvl="7" w:tplc="04090003" w:tentative="1">
+      <w:start w:val="1"/>
+      <w:numFmt w:val="bullet"/>
+      <w:lvlText w:val="o"/>
+      <w:lvlJc w:val="left"/>
+      <w:pPr>
+        <w:ind w:left="5760" w:hanging="360"/>
+      </w:pPr>
+      <w:rPr>
+        <w:rFonts w:ascii="Courier New" w:hAnsi="Courier New" w:cs="Courier New" w:hint="default"/>
+      </w:rPr>
+    </w:lvl>
+    <w:lvl w:ilvl="8" w:tplc="04090005" w:tentative="1">
+      <w:start w:val="1"/>
+      <w:numFmt w:val="bullet"/>
+      <w:lvlText w:val=""/>
+      <w:lvlJc w:val="left"/>
+      <w:pPr>
+        <w:ind w:left="6480" w:hanging="360"/>
+      </w:pPr>
+      <w:rPr>
+        <w:rFonts w:ascii="Wingdings" w:hAnsi="Wingdings" w:hint="default"/>
+      </w:rPr>
+    </w:lvl>
+  </w:abstractNum>
+  <w:abstractNum w:abstractNumId="14" w15:restartNumberingAfterBreak="0">
+    <w:nsid w:val="620C40D7"/>
+    <w:multiLevelType w:val="hybridMultilevel"/>
+    <w:tmpl w:val="67081C80"/>
+    <w:lvl w:ilvl="0" w:tplc="04090001">
+      <w:start w:val="1"/>
+      <w:numFmt w:val="bullet"/>
+      <w:lvlText w:val=""/>
+      <w:lvlJc w:val="left"/>
+      <w:pPr>
+        <w:ind w:left="720" w:hanging="360"/>
+      </w:pPr>
+      <w:rPr>
+        <w:rFonts w:ascii="Symbol" w:hAnsi="Symbol" w:hint="default"/>
+      </w:rPr>
+    </w:lvl>
+    <w:lvl w:ilvl="1" w:tplc="04090003" w:tentative="1">
+      <w:start w:val="1"/>
+      <w:numFmt w:val="bullet"/>
+      <w:lvlText w:val="o"/>
+      <w:lvlJc w:val="left"/>
+      <w:pPr>
+        <w:ind w:left="1440" w:hanging="360"/>
+      </w:pPr>
+      <w:rPr>
+        <w:rFonts w:ascii="Courier New" w:hAnsi="Courier New" w:cs="Courier New" w:hint="default"/>
+      </w:rPr>
+    </w:lvl>
+    <w:lvl w:ilvl="2" w:tplc="04090005" w:tentative="1">
+      <w:start w:val="1"/>
+      <w:numFmt w:val="bullet"/>
+      <w:lvlText w:val=""/>
+      <w:lvlJc w:val="left"/>
+      <w:pPr>
+        <w:ind w:left="2160" w:hanging="360"/>
+      </w:pPr>
+      <w:rPr>
+        <w:rFonts w:ascii="Wingdings" w:hAnsi="Wingdings" w:hint="default"/>
+      </w:rPr>
+    </w:lvl>
+    <w:lvl w:ilvl="3" w:tplc="04090001" w:tentative="1">
+      <w:start w:val="1"/>
+      <w:numFmt w:val="bullet"/>
+      <w:lvlText w:val=""/>
+      <w:lvlJc w:val="left"/>
+      <w:pPr>
+        <w:ind w:left="2880" w:hanging="360"/>
+      </w:pPr>
+      <w:rPr>
+        <w:rFonts w:ascii="Symbol" w:hAnsi="Symbol" w:hint="default"/>
+      </w:rPr>
+    </w:lvl>
+    <w:lvl w:ilvl="4" w:tplc="04090003" w:tentative="1">
+      <w:start w:val="1"/>
+      <w:numFmt w:val="bullet"/>
+      <w:lvlText w:val="o"/>
+      <w:lvlJc w:val="left"/>
+      <w:pPr>
+        <w:ind w:left="3600" w:hanging="360"/>
+      </w:pPr>
+      <w:rPr>
+        <w:rFonts w:ascii="Courier New" w:hAnsi="Courier New" w:cs="Courier New" w:hint="default"/>
+      </w:rPr>
+    </w:lvl>
+    <w:lvl w:ilvl="5" w:tplc="04090005" w:tentative="1">
+      <w:start w:val="1"/>
+      <w:numFmt w:val="bullet"/>
+      <w:lvlText w:val=""/>
+      <w:lvlJc w:val="left"/>
+      <w:pPr>
+        <w:ind w:left="4320" w:hanging="360"/>
+      </w:pPr>
+      <w:rPr>
+        <w:rFonts w:ascii="Wingdings" w:hAnsi="Wingdings" w:hint="default"/>
+      </w:rPr>
+    </w:lvl>
+    <w:lvl w:ilvl="6" w:tplc="04090001" w:tentative="1">
+      <w:start w:val="1"/>
+      <w:numFmt w:val="bullet"/>
+      <w:lvlText w:val=""/>
+      <w:lvlJc w:val="left"/>
+      <w:pPr>
+        <w:ind w:left="5040" w:hanging="360"/>
+      </w:pPr>
+      <w:rPr>
+        <w:rFonts w:ascii="Symbol" w:hAnsi="Symbol" w:hint="default"/>
+      </w:rPr>
+    </w:lvl>
+    <w:lvl w:ilvl="7" w:tplc="04090003" w:tentative="1">
+      <w:start w:val="1"/>
+      <w:numFmt w:val="bullet"/>
+      <w:lvlText w:val="o"/>
+      <w:lvlJc w:val="left"/>
+      <w:pPr>
+        <w:ind w:left="5760" w:hanging="360"/>
+      </w:pPr>
+      <w:rPr>
+        <w:rFonts w:ascii="Courier New" w:hAnsi="Courier New" w:cs="Courier New" w:hint="default"/>
+      </w:rPr>
+    </w:lvl>
+    <w:lvl w:ilvl="8" w:tplc="04090005" w:tentative="1">
+      <w:start w:val="1"/>
+      <w:numFmt w:val="bullet"/>
+      <w:lvlText w:val=""/>
+      <w:lvlJc w:val="left"/>
+      <w:pPr>
+        <w:ind w:left="6480" w:hanging="360"/>
+      </w:pPr>
+      <w:rPr>
+        <w:rFonts w:ascii="Wingdings" w:hAnsi="Wingdings" w:hint="default"/>
+      </w:rPr>
+    </w:lvl>
+  </w:abstractNum>
+  <w:abstractNum w:abstractNumId="15" w15:restartNumberingAfterBreak="0">
+    <w:nsid w:val="64027723"/>
+    <w:multiLevelType w:val="hybridMultilevel"/>
+    <w:tmpl w:val="FBE661FC"/>
+    <w:lvl w:ilvl="0" w:tplc="04090001">
+      <w:start w:val="1"/>
+      <w:numFmt w:val="bullet"/>
+      <w:lvlText w:val=""/>
+      <w:lvlJc w:val="left"/>
+      <w:pPr>
+        <w:ind w:left="720" w:hanging="360"/>
+      </w:pPr>
+      <w:rPr>
+        <w:rFonts w:ascii="Symbol" w:hAnsi="Symbol" w:hint="default"/>
+      </w:rPr>
+    </w:lvl>
+    <w:lvl w:ilvl="1" w:tplc="04090003" w:tentative="1">
+      <w:start w:val="1"/>
+      <w:numFmt w:val="bullet"/>
+      <w:lvlText w:val="o"/>
+      <w:lvlJc w:val="left"/>
+      <w:pPr>
+        <w:ind w:left="1440" w:hanging="360"/>
+      </w:pPr>
+      <w:rPr>
+        <w:rFonts w:ascii="Courier New" w:hAnsi="Courier New" w:cs="Courier New" w:hint="default"/>
+      </w:rPr>
+    </w:lvl>
+    <w:lvl w:ilvl="2" w:tplc="04090005" w:tentative="1">
+      <w:start w:val="1"/>
+      <w:numFmt w:val="bullet"/>
+      <w:lvlText w:val=""/>
+      <w:lvlJc w:val="left"/>
+      <w:pPr>
+        <w:ind w:left="2160" w:hanging="360"/>
+      </w:pPr>
+      <w:rPr>
+        <w:rFonts w:ascii="Wingdings" w:hAnsi="Wingdings" w:hint="default"/>
+      </w:rPr>
+    </w:lvl>
+    <w:lvl w:ilvl="3" w:tplc="04090001" w:tentative="1">
+      <w:start w:val="1"/>
+      <w:numFmt w:val="bullet"/>
+      <w:lvlText w:val=""/>
+      <w:lvlJc w:val="left"/>
+      <w:pPr>
+        <w:ind w:left="2880" w:hanging="360"/>
+      </w:pPr>
+      <w:rPr>
+        <w:rFonts w:ascii="Symbol" w:hAnsi="Symbol" w:hint="default"/>
+      </w:rPr>
+    </w:lvl>
+    <w:lvl w:ilvl="4" w:tplc="04090003" w:tentative="1">
+      <w:start w:val="1"/>
+      <w:numFmt w:val="bullet"/>
+      <w:lvlText w:val="o"/>
+      <w:lvlJc w:val="left"/>
+      <w:pPr>
+        <w:ind w:left="3600" w:hanging="360"/>
+      </w:pPr>
+      <w:rPr>
+        <w:rFonts w:ascii="Courier New" w:hAnsi="Courier New" w:cs="Courier New" w:hint="default"/>
+      </w:rPr>
+    </w:lvl>
+    <w:lvl w:ilvl="5" w:tplc="04090005" w:tentative="1">
+      <w:start w:val="1"/>
+      <w:numFmt w:val="bullet"/>
+      <w:lvlText w:val=""/>
+      <w:lvlJc w:val="left"/>
+      <w:pPr>
+        <w:ind w:left="4320" w:hanging="360"/>
+      </w:pPr>
+      <w:rPr>
+        <w:rFonts w:ascii="Wingdings" w:hAnsi="Wingdings" w:hint="default"/>
+      </w:rPr>
+    </w:lvl>
+    <w:lvl w:ilvl="6" w:tplc="04090001" w:tentative="1">
+      <w:start w:val="1"/>
+      <w:numFmt w:val="bullet"/>
+      <w:lvlText w:val=""/>
+      <w:lvlJc w:val="left"/>
+      <w:pPr>
+        <w:ind w:left="5040" w:hanging="360"/>
+      </w:pPr>
+      <w:rPr>
+        <w:rFonts w:ascii="Symbol" w:hAnsi="Symbol" w:hint="default"/>
+      </w:rPr>
+    </w:lvl>
+    <w:lvl w:ilvl="7" w:tplc="04090003" w:tentative="1">
+      <w:start w:val="1"/>
+      <w:numFmt w:val="bullet"/>
+      <w:lvlText w:val="o"/>
+      <w:lvlJc w:val="left"/>
+      <w:pPr>
+        <w:ind w:left="5760" w:hanging="360"/>
+      </w:pPr>
+      <w:rPr>
+        <w:rFonts w:ascii="Courier New" w:hAnsi="Courier New" w:cs="Courier New" w:hint="default"/>
+      </w:rPr>
+    </w:lvl>
+    <w:lvl w:ilvl="8" w:tplc="04090005" w:tentative="1">
+      <w:start w:val="1"/>
+      <w:numFmt w:val="bullet"/>
+      <w:lvlText w:val=""/>
+      <w:lvlJc w:val="left"/>
+      <w:pPr>
+        <w:ind w:left="6480" w:hanging="360"/>
+      </w:pPr>
+      <w:rPr>
+        <w:rFonts w:ascii="Wingdings" w:hAnsi="Wingdings" w:hint="default"/>
+      </w:rPr>
+    </w:lvl>
+  </w:abstractNum>
+  <w:abstractNum w:abstractNumId="16" w15:restartNumberingAfterBreak="0">
     <w:nsid w:val="684451E1"/>
     <w:multiLevelType w:val="hybridMultilevel"/>
     <w:tmpl w:val="3FBA2CB8"/>
@@ -2912,7 +6644,7 @@
       </w:pPr>
     </w:lvl>
   </w:abstractNum>
-  <w:abstractNum w:abstractNumId="6" w15:restartNumberingAfterBreak="0">
+  <w:abstractNum w:abstractNumId="17" w15:restartNumberingAfterBreak="0">
     <w:nsid w:val="70DA21DE"/>
     <w:multiLevelType w:val="hybridMultilevel"/>
     <w:tmpl w:val="D9787614"/>
@@ -3019,6 +6751,345 @@
       <w:lvlJc w:val="left"/>
       <w:pPr>
         <w:ind w:left="6120" w:hanging="360"/>
+      </w:pPr>
+      <w:rPr>
+        <w:rFonts w:ascii="Wingdings" w:hAnsi="Wingdings" w:hint="default"/>
+      </w:rPr>
+    </w:lvl>
+  </w:abstractNum>
+  <w:abstractNum w:abstractNumId="18" w15:restartNumberingAfterBreak="0">
+    <w:nsid w:val="743C6223"/>
+    <w:multiLevelType w:val="hybridMultilevel"/>
+    <w:tmpl w:val="46A82266"/>
+    <w:lvl w:ilvl="0" w:tplc="04090001">
+      <w:start w:val="1"/>
+      <w:numFmt w:val="bullet"/>
+      <w:lvlText w:val=""/>
+      <w:lvlJc w:val="left"/>
+      <w:pPr>
+        <w:ind w:left="720" w:hanging="360"/>
+      </w:pPr>
+      <w:rPr>
+        <w:rFonts w:ascii="Symbol" w:hAnsi="Symbol" w:hint="default"/>
+      </w:rPr>
+    </w:lvl>
+    <w:lvl w:ilvl="1" w:tplc="04090003" w:tentative="1">
+      <w:start w:val="1"/>
+      <w:numFmt w:val="bullet"/>
+      <w:lvlText w:val="o"/>
+      <w:lvlJc w:val="left"/>
+      <w:pPr>
+        <w:ind w:left="1440" w:hanging="360"/>
+      </w:pPr>
+      <w:rPr>
+        <w:rFonts w:ascii="Courier New" w:hAnsi="Courier New" w:cs="Courier New" w:hint="default"/>
+      </w:rPr>
+    </w:lvl>
+    <w:lvl w:ilvl="2" w:tplc="04090005" w:tentative="1">
+      <w:start w:val="1"/>
+      <w:numFmt w:val="bullet"/>
+      <w:lvlText w:val=""/>
+      <w:lvlJc w:val="left"/>
+      <w:pPr>
+        <w:ind w:left="2160" w:hanging="360"/>
+      </w:pPr>
+      <w:rPr>
+        <w:rFonts w:ascii="Wingdings" w:hAnsi="Wingdings" w:hint="default"/>
+      </w:rPr>
+    </w:lvl>
+    <w:lvl w:ilvl="3" w:tplc="04090001" w:tentative="1">
+      <w:start w:val="1"/>
+      <w:numFmt w:val="bullet"/>
+      <w:lvlText w:val=""/>
+      <w:lvlJc w:val="left"/>
+      <w:pPr>
+        <w:ind w:left="2880" w:hanging="360"/>
+      </w:pPr>
+      <w:rPr>
+        <w:rFonts w:ascii="Symbol" w:hAnsi="Symbol" w:hint="default"/>
+      </w:rPr>
+    </w:lvl>
+    <w:lvl w:ilvl="4" w:tplc="04090003" w:tentative="1">
+      <w:start w:val="1"/>
+      <w:numFmt w:val="bullet"/>
+      <w:lvlText w:val="o"/>
+      <w:lvlJc w:val="left"/>
+      <w:pPr>
+        <w:ind w:left="3600" w:hanging="360"/>
+      </w:pPr>
+      <w:rPr>
+        <w:rFonts w:ascii="Courier New" w:hAnsi="Courier New" w:cs="Courier New" w:hint="default"/>
+      </w:rPr>
+    </w:lvl>
+    <w:lvl w:ilvl="5" w:tplc="04090005" w:tentative="1">
+      <w:start w:val="1"/>
+      <w:numFmt w:val="bullet"/>
+      <w:lvlText w:val=""/>
+      <w:lvlJc w:val="left"/>
+      <w:pPr>
+        <w:ind w:left="4320" w:hanging="360"/>
+      </w:pPr>
+      <w:rPr>
+        <w:rFonts w:ascii="Wingdings" w:hAnsi="Wingdings" w:hint="default"/>
+      </w:rPr>
+    </w:lvl>
+    <w:lvl w:ilvl="6" w:tplc="04090001" w:tentative="1">
+      <w:start w:val="1"/>
+      <w:numFmt w:val="bullet"/>
+      <w:lvlText w:val=""/>
+      <w:lvlJc w:val="left"/>
+      <w:pPr>
+        <w:ind w:left="5040" w:hanging="360"/>
+      </w:pPr>
+      <w:rPr>
+        <w:rFonts w:ascii="Symbol" w:hAnsi="Symbol" w:hint="default"/>
+      </w:rPr>
+    </w:lvl>
+    <w:lvl w:ilvl="7" w:tplc="04090003" w:tentative="1">
+      <w:start w:val="1"/>
+      <w:numFmt w:val="bullet"/>
+      <w:lvlText w:val="o"/>
+      <w:lvlJc w:val="left"/>
+      <w:pPr>
+        <w:ind w:left="5760" w:hanging="360"/>
+      </w:pPr>
+      <w:rPr>
+        <w:rFonts w:ascii="Courier New" w:hAnsi="Courier New" w:cs="Courier New" w:hint="default"/>
+      </w:rPr>
+    </w:lvl>
+    <w:lvl w:ilvl="8" w:tplc="04090005" w:tentative="1">
+      <w:start w:val="1"/>
+      <w:numFmt w:val="bullet"/>
+      <w:lvlText w:val=""/>
+      <w:lvlJc w:val="left"/>
+      <w:pPr>
+        <w:ind w:left="6480" w:hanging="360"/>
+      </w:pPr>
+      <w:rPr>
+        <w:rFonts w:ascii="Wingdings" w:hAnsi="Wingdings" w:hint="default"/>
+      </w:rPr>
+    </w:lvl>
+  </w:abstractNum>
+  <w:abstractNum w:abstractNumId="19" w15:restartNumberingAfterBreak="0">
+    <w:nsid w:val="7D07543E"/>
+    <w:multiLevelType w:val="hybridMultilevel"/>
+    <w:tmpl w:val="4426CA62"/>
+    <w:lvl w:ilvl="0" w:tplc="04090001">
+      <w:start w:val="1"/>
+      <w:numFmt w:val="bullet"/>
+      <w:lvlText w:val=""/>
+      <w:lvlJc w:val="left"/>
+      <w:pPr>
+        <w:ind w:left="720" w:hanging="360"/>
+      </w:pPr>
+      <w:rPr>
+        <w:rFonts w:ascii="Symbol" w:hAnsi="Symbol" w:hint="default"/>
+      </w:rPr>
+    </w:lvl>
+    <w:lvl w:ilvl="1" w:tplc="0409000F">
+      <w:start w:val="1"/>
+      <w:numFmt w:val="decimal"/>
+      <w:lvlText w:val="%2."/>
+      <w:lvlJc w:val="left"/>
+      <w:pPr>
+        <w:ind w:left="1440" w:hanging="360"/>
+      </w:pPr>
+      <w:rPr>
+        <w:rFonts w:hint="default"/>
+      </w:rPr>
+    </w:lvl>
+    <w:lvl w:ilvl="2" w:tplc="04090005" w:tentative="1">
+      <w:start w:val="1"/>
+      <w:numFmt w:val="bullet"/>
+      <w:lvlText w:val=""/>
+      <w:lvlJc w:val="left"/>
+      <w:pPr>
+        <w:ind w:left="2160" w:hanging="360"/>
+      </w:pPr>
+      <w:rPr>
+        <w:rFonts w:ascii="Wingdings" w:hAnsi="Wingdings" w:hint="default"/>
+      </w:rPr>
+    </w:lvl>
+    <w:lvl w:ilvl="3" w:tplc="04090001" w:tentative="1">
+      <w:start w:val="1"/>
+      <w:numFmt w:val="bullet"/>
+      <w:lvlText w:val=""/>
+      <w:lvlJc w:val="left"/>
+      <w:pPr>
+        <w:ind w:left="2880" w:hanging="360"/>
+      </w:pPr>
+      <w:rPr>
+        <w:rFonts w:ascii="Symbol" w:hAnsi="Symbol" w:hint="default"/>
+      </w:rPr>
+    </w:lvl>
+    <w:lvl w:ilvl="4" w:tplc="04090003" w:tentative="1">
+      <w:start w:val="1"/>
+      <w:numFmt w:val="bullet"/>
+      <w:lvlText w:val="o"/>
+      <w:lvlJc w:val="left"/>
+      <w:pPr>
+        <w:ind w:left="3600" w:hanging="360"/>
+      </w:pPr>
+      <w:rPr>
+        <w:rFonts w:ascii="Courier New" w:hAnsi="Courier New" w:cs="Courier New" w:hint="default"/>
+      </w:rPr>
+    </w:lvl>
+    <w:lvl w:ilvl="5" w:tplc="04090005" w:tentative="1">
+      <w:start w:val="1"/>
+      <w:numFmt w:val="bullet"/>
+      <w:lvlText w:val=""/>
+      <w:lvlJc w:val="left"/>
+      <w:pPr>
+        <w:ind w:left="4320" w:hanging="360"/>
+      </w:pPr>
+      <w:rPr>
+        <w:rFonts w:ascii="Wingdings" w:hAnsi="Wingdings" w:hint="default"/>
+      </w:rPr>
+    </w:lvl>
+    <w:lvl w:ilvl="6" w:tplc="04090001" w:tentative="1">
+      <w:start w:val="1"/>
+      <w:numFmt w:val="bullet"/>
+      <w:lvlText w:val=""/>
+      <w:lvlJc w:val="left"/>
+      <w:pPr>
+        <w:ind w:left="5040" w:hanging="360"/>
+      </w:pPr>
+      <w:rPr>
+        <w:rFonts w:ascii="Symbol" w:hAnsi="Symbol" w:hint="default"/>
+      </w:rPr>
+    </w:lvl>
+    <w:lvl w:ilvl="7" w:tplc="04090003" w:tentative="1">
+      <w:start w:val="1"/>
+      <w:numFmt w:val="bullet"/>
+      <w:lvlText w:val="o"/>
+      <w:lvlJc w:val="left"/>
+      <w:pPr>
+        <w:ind w:left="5760" w:hanging="360"/>
+      </w:pPr>
+      <w:rPr>
+        <w:rFonts w:ascii="Courier New" w:hAnsi="Courier New" w:cs="Courier New" w:hint="default"/>
+      </w:rPr>
+    </w:lvl>
+    <w:lvl w:ilvl="8" w:tplc="04090005" w:tentative="1">
+      <w:start w:val="1"/>
+      <w:numFmt w:val="bullet"/>
+      <w:lvlText w:val=""/>
+      <w:lvlJc w:val="left"/>
+      <w:pPr>
+        <w:ind w:left="6480" w:hanging="360"/>
+      </w:pPr>
+      <w:rPr>
+        <w:rFonts w:ascii="Wingdings" w:hAnsi="Wingdings" w:hint="default"/>
+      </w:rPr>
+    </w:lvl>
+  </w:abstractNum>
+  <w:abstractNum w:abstractNumId="20" w15:restartNumberingAfterBreak="0">
+    <w:nsid w:val="7F5B0B1F"/>
+    <w:multiLevelType w:val="hybridMultilevel"/>
+    <w:tmpl w:val="BDC85D16"/>
+    <w:lvl w:ilvl="0" w:tplc="04090001">
+      <w:start w:val="1"/>
+      <w:numFmt w:val="bullet"/>
+      <w:lvlText w:val=""/>
+      <w:lvlJc w:val="left"/>
+      <w:pPr>
+        <w:ind w:left="720" w:hanging="360"/>
+      </w:pPr>
+      <w:rPr>
+        <w:rFonts w:ascii="Symbol" w:hAnsi="Symbol" w:hint="default"/>
+      </w:rPr>
+    </w:lvl>
+    <w:lvl w:ilvl="1" w:tplc="04090003" w:tentative="1">
+      <w:start w:val="1"/>
+      <w:numFmt w:val="bullet"/>
+      <w:lvlText w:val="o"/>
+      <w:lvlJc w:val="left"/>
+      <w:pPr>
+        <w:ind w:left="1440" w:hanging="360"/>
+      </w:pPr>
+      <w:rPr>
+        <w:rFonts w:ascii="Courier New" w:hAnsi="Courier New" w:cs="Courier New" w:hint="default"/>
+      </w:rPr>
+    </w:lvl>
+    <w:lvl w:ilvl="2" w:tplc="04090005" w:tentative="1">
+      <w:start w:val="1"/>
+      <w:numFmt w:val="bullet"/>
+      <w:lvlText w:val=""/>
+      <w:lvlJc w:val="left"/>
+      <w:pPr>
+        <w:ind w:left="2160" w:hanging="360"/>
+      </w:pPr>
+      <w:rPr>
+        <w:rFonts w:ascii="Wingdings" w:hAnsi="Wingdings" w:hint="default"/>
+      </w:rPr>
+    </w:lvl>
+    <w:lvl w:ilvl="3" w:tplc="04090001" w:tentative="1">
+      <w:start w:val="1"/>
+      <w:numFmt w:val="bullet"/>
+      <w:lvlText w:val=""/>
+      <w:lvlJc w:val="left"/>
+      <w:pPr>
+        <w:ind w:left="2880" w:hanging="360"/>
+      </w:pPr>
+      <w:rPr>
+        <w:rFonts w:ascii="Symbol" w:hAnsi="Symbol" w:hint="default"/>
+      </w:rPr>
+    </w:lvl>
+    <w:lvl w:ilvl="4" w:tplc="04090003" w:tentative="1">
+      <w:start w:val="1"/>
+      <w:numFmt w:val="bullet"/>
+      <w:lvlText w:val="o"/>
+      <w:lvlJc w:val="left"/>
+      <w:pPr>
+        <w:ind w:left="3600" w:hanging="360"/>
+      </w:pPr>
+      <w:rPr>
+        <w:rFonts w:ascii="Courier New" w:hAnsi="Courier New" w:cs="Courier New" w:hint="default"/>
+      </w:rPr>
+    </w:lvl>
+    <w:lvl w:ilvl="5" w:tplc="04090005" w:tentative="1">
+      <w:start w:val="1"/>
+      <w:numFmt w:val="bullet"/>
+      <w:lvlText w:val=""/>
+      <w:lvlJc w:val="left"/>
+      <w:pPr>
+        <w:ind w:left="4320" w:hanging="360"/>
+      </w:pPr>
+      <w:rPr>
+        <w:rFonts w:ascii="Wingdings" w:hAnsi="Wingdings" w:hint="default"/>
+      </w:rPr>
+    </w:lvl>
+    <w:lvl w:ilvl="6" w:tplc="04090001" w:tentative="1">
+      <w:start w:val="1"/>
+      <w:numFmt w:val="bullet"/>
+      <w:lvlText w:val=""/>
+      <w:lvlJc w:val="left"/>
+      <w:pPr>
+        <w:ind w:left="5040" w:hanging="360"/>
+      </w:pPr>
+      <w:rPr>
+        <w:rFonts w:ascii="Symbol" w:hAnsi="Symbol" w:hint="default"/>
+      </w:rPr>
+    </w:lvl>
+    <w:lvl w:ilvl="7" w:tplc="04090003" w:tentative="1">
+      <w:start w:val="1"/>
+      <w:numFmt w:val="bullet"/>
+      <w:lvlText w:val="o"/>
+      <w:lvlJc w:val="left"/>
+      <w:pPr>
+        <w:ind w:left="5760" w:hanging="360"/>
+      </w:pPr>
+      <w:rPr>
+        <w:rFonts w:ascii="Courier New" w:hAnsi="Courier New" w:cs="Courier New" w:hint="default"/>
+      </w:rPr>
+    </w:lvl>
+    <w:lvl w:ilvl="8" w:tplc="04090005" w:tentative="1">
+      <w:start w:val="1"/>
+      <w:numFmt w:val="bullet"/>
+      <w:lvlText w:val=""/>
+      <w:lvlJc w:val="left"/>
+      <w:pPr>
+        <w:ind w:left="6480" w:hanging="360"/>
       </w:pPr>
       <w:rPr>
         <w:rFonts w:ascii="Wingdings" w:hAnsi="Wingdings" w:hint="default"/>
@@ -3029,22 +7100,64 @@
     <w:abstractNumId w:val="0"/>
   </w:num>
   <w:num w:numId="2">
+    <w:abstractNumId w:val="16"/>
+  </w:num>
+  <w:num w:numId="3">
+    <w:abstractNumId w:val="3"/>
+  </w:num>
+  <w:num w:numId="4">
+    <w:abstractNumId w:val="9"/>
+  </w:num>
+  <w:num w:numId="5">
+    <w:abstractNumId w:val="2"/>
+  </w:num>
+  <w:num w:numId="6">
+    <w:abstractNumId w:val="17"/>
+  </w:num>
+  <w:num w:numId="7">
+    <w:abstractNumId w:val="10"/>
+  </w:num>
+  <w:num w:numId="8">
+    <w:abstractNumId w:val="1"/>
+  </w:num>
+  <w:num w:numId="9">
+    <w:abstractNumId w:val="11"/>
+  </w:num>
+  <w:num w:numId="10">
+    <w:abstractNumId w:val="4"/>
+  </w:num>
+  <w:num w:numId="11">
     <w:abstractNumId w:val="5"/>
   </w:num>
-  <w:num w:numId="3">
-    <w:abstractNumId w:val="2"/>
+  <w:num w:numId="12">
+    <w:abstractNumId w:val="18"/>
   </w:num>
-  <w:num w:numId="4">
-    <w:abstractNumId w:val="3"/>
+  <w:num w:numId="13">
+    <w:abstractNumId w:val="14"/>
   </w:num>
-  <w:num w:numId="5">
-    <w:abstractNumId w:val="1"/>
+  <w:num w:numId="14">
+    <w:abstractNumId w:val="12"/>
   </w:num>
-  <w:num w:numId="6">
+  <w:num w:numId="15">
+    <w:abstractNumId w:val="7"/>
+  </w:num>
+  <w:num w:numId="16">
     <w:abstractNumId w:val="6"/>
   </w:num>
-  <w:num w:numId="7">
-    <w:abstractNumId w:val="4"/>
+  <w:num w:numId="17">
+    <w:abstractNumId w:val="19"/>
+  </w:num>
+  <w:num w:numId="18">
+    <w:abstractNumId w:val="8"/>
+  </w:num>
+  <w:num w:numId="19">
+    <w:abstractNumId w:val="20"/>
+  </w:num>
+  <w:num w:numId="20">
+    <w:abstractNumId w:val="13"/>
+  </w:num>
+  <w:num w:numId="21">
+    <w:abstractNumId w:val="15"/>
   </w:num>
 </w:numbering>
 </file>

</xml_diff>